<commit_message>
Daftar isi Bab 3
</commit_message>
<xml_diff>
--- a/Laporan PKL/UNIKOM_AhmadPaudji-IsmailZakky-Handoyo_Daftar Isi.docx
+++ b/Laporan PKL/UNIKOM_AhmadPaudji-IsmailZakky-Handoyo_Daftar Isi.docx
@@ -1,6 +1,6 @@
 
 <file path=word/document.xml><?xml version="1.0" encoding="utf-8"?>
-<w:document xmlns:wpc="http://schemas.microsoft.com/office/word/2010/wordprocessingCanvas" xmlns:mc="http://schemas.openxmlformats.org/markup-compatibility/2006" xmlns:o="urn:schemas-microsoft-com:office:office" xmlns:r="http://schemas.openxmlformats.org/officeDocument/2006/relationships" xmlns:m="http://schemas.openxmlformats.org/officeDocument/2006/math" xmlns:v="urn:schemas-microsoft-com:vml" xmlns:wp14="http://schemas.microsoft.com/office/word/2010/wordprocessingDrawing" xmlns:wp="http://schemas.openxmlformats.org/drawingml/2006/wordprocessingDrawing" xmlns:w10="urn:schemas-microsoft-com:office:word" xmlns:w="http://schemas.openxmlformats.org/wordprocessingml/2006/main" xmlns:w14="http://schemas.microsoft.com/office/word/2010/wordml" xmlns:wpg="http://schemas.microsoft.com/office/word/2010/wordprocessingGroup" xmlns:wpi="http://schemas.microsoft.com/office/word/2010/wordprocessingInk" xmlns:wne="http://schemas.microsoft.com/office/word/2006/wordml" xmlns:wps="http://schemas.microsoft.com/office/word/2010/wordprocessingShape" mc:Ignorable="w14 wp14">
+<w:document xmlns:wpc="http://schemas.microsoft.com/office/word/2010/wordprocessingCanvas" xmlns:mc="http://schemas.openxmlformats.org/markup-compatibility/2006" xmlns:o="urn:schemas-microsoft-com:office:office" xmlns:r="http://schemas.openxmlformats.org/officeDocument/2006/relationships" xmlns:m="http://schemas.openxmlformats.org/officeDocument/2006/math" xmlns:v="urn:schemas-microsoft-com:vml" xmlns:wp14="http://schemas.microsoft.com/office/word/2010/wordprocessingDrawing" xmlns:wp="http://schemas.openxmlformats.org/drawingml/2006/wordprocessingDrawing" xmlns:w10="urn:schemas-microsoft-com:office:word" xmlns:w="http://schemas.openxmlformats.org/wordprocessingml/2006/main" xmlns:w14="http://schemas.microsoft.com/office/word/2010/wordml" xmlns:w15="http://schemas.microsoft.com/office/word/2012/wordml" xmlns:wpg="http://schemas.microsoft.com/office/word/2010/wordprocessingGroup" xmlns:wpi="http://schemas.microsoft.com/office/word/2010/wordprocessingInk" xmlns:wne="http://schemas.microsoft.com/office/word/2006/wordml" xmlns:wps="http://schemas.microsoft.com/office/word/2010/wordprocessingShape" mc:Ignorable="w14 w15 wp14">
   <w:body>
     <w:p>
       <w:pPr>
@@ -341,22 +341,7 @@
                 <w:webHidden/>
               </w:rPr>
               <w:tab/>
-            </w:r>
-            <w:r>
-              <w:rPr>
-                <w:noProof/>
-                <w:webHidden/>
-              </w:rPr>
-              <w:t>i</w:t>
-            </w:r>
-            <w:bookmarkStart w:id="1" w:name="_GoBack"/>
-            <w:bookmarkEnd w:id="1"/>
-            <w:r>
-              <w:rPr>
-                <w:noProof/>
-                <w:webHidden/>
-              </w:rPr>
-              <w:t>x</w:t>
+              <w:t>ix</w:t>
             </w:r>
           </w:hyperlink>
         </w:p>
@@ -4072,27 +4057,1941 @@
         </w:p>
         <w:p>
           <w:pPr>
-            <w:jc w:val="center"/>
             <w:rPr>
               <w:noProof/>
+              <w:lang w:val="id-ID"/>
             </w:rPr>
           </w:pPr>
           <w:r>
             <w:rPr>
               <w:noProof/>
-            </w:rPr>
-            <w:t>----------------------------BELUM NIH-----------------------------------</w:t>
+              <w:lang w:val="id-ID"/>
+            </w:rPr>
+            <w:t xml:space="preserve">    3.8</w:t>
+          </w:r>
+          <w:r>
+            <w:rPr>
+              <w:noProof/>
+              <w:lang w:val="id-ID"/>
+            </w:rPr>
+            <w:tab/>
+            <w:t>Model Use Case.........................................................................................31</w:t>
           </w:r>
         </w:p>
-        <w:p/>
-        <w:p/>
-        <w:p/>
-        <w:p/>
-        <w:p/>
-        <w:p/>
-        <w:p/>
-        <w:p/>
-        <w:p/>
+        <w:p>
+          <w:pPr>
+            <w:rPr>
+              <w:noProof/>
+              <w:lang w:val="id-ID"/>
+            </w:rPr>
+          </w:pPr>
+          <w:r>
+            <w:rPr>
+              <w:noProof/>
+              <w:lang w:val="id-ID"/>
+            </w:rPr>
+            <w:t xml:space="preserve">       3.8.1</w:t>
+          </w:r>
+          <w:r>
+            <w:rPr>
+              <w:noProof/>
+              <w:lang w:val="id-ID"/>
+            </w:rPr>
+            <w:tab/>
+            <w:t>Use Case Diagram..........................................................................31</w:t>
+          </w:r>
+        </w:p>
+        <w:p>
+          <w:pPr>
+            <w:rPr>
+              <w:noProof/>
+              <w:lang w:val="id-ID"/>
+            </w:rPr>
+          </w:pPr>
+          <w:r>
+            <w:rPr>
+              <w:noProof/>
+              <w:lang w:val="id-ID"/>
+            </w:rPr>
+            <w:t xml:space="preserve">       3.8.1.1</w:t>
+          </w:r>
+          <w:r>
+            <w:rPr>
+              <w:noProof/>
+              <w:lang w:val="id-ID"/>
+            </w:rPr>
+            <w:tab/>
+            <w:t>Definisi Aktor.................................................................................32</w:t>
+          </w:r>
+        </w:p>
+        <w:p>
+          <w:pPr>
+            <w:rPr>
+              <w:noProof/>
+              <w:lang w:val="id-ID"/>
+            </w:rPr>
+          </w:pPr>
+          <w:r>
+            <w:rPr>
+              <w:noProof/>
+              <w:lang w:val="id-ID"/>
+            </w:rPr>
+            <w:t xml:space="preserve">       3.8.1.2</w:t>
+          </w:r>
+          <w:r>
+            <w:rPr>
+              <w:noProof/>
+              <w:lang w:val="id-ID"/>
+            </w:rPr>
+            <w:tab/>
+            <w:t>Definisi Use Case...........................................................................33</w:t>
+          </w:r>
+        </w:p>
+        <w:p>
+          <w:pPr>
+            <w:rPr>
+              <w:noProof/>
+              <w:lang w:val="id-ID"/>
+            </w:rPr>
+          </w:pPr>
+          <w:r>
+            <w:rPr>
+              <w:noProof/>
+              <w:lang w:val="id-ID"/>
+            </w:rPr>
+            <w:t xml:space="preserve">       3.8.2</w:t>
+          </w:r>
+          <w:r>
+            <w:rPr>
+              <w:noProof/>
+              <w:lang w:val="id-ID"/>
+            </w:rPr>
+            <w:tab/>
+            <w:t>Skenario Use Case..........................................................................34</w:t>
+          </w:r>
+        </w:p>
+        <w:p>
+          <w:pPr>
+            <w:rPr>
+              <w:noProof/>
+              <w:lang w:val="id-ID"/>
+            </w:rPr>
+          </w:pPr>
+          <w:r>
+            <w:rPr>
+              <w:noProof/>
+              <w:lang w:val="id-ID"/>
+            </w:rPr>
+            <w:t xml:space="preserve">       3.8.2.1</w:t>
+          </w:r>
+          <w:r>
+            <w:rPr>
+              <w:noProof/>
+              <w:lang w:val="id-ID"/>
+            </w:rPr>
+            <w:tab/>
+            <w:t>Use Case Login..............................................................................35</w:t>
+          </w:r>
+        </w:p>
+        <w:p>
+          <w:pPr>
+            <w:rPr>
+              <w:noProof/>
+              <w:lang w:val="id-ID"/>
+            </w:rPr>
+          </w:pPr>
+          <w:r>
+            <w:rPr>
+              <w:noProof/>
+              <w:lang w:val="id-ID"/>
+            </w:rPr>
+            <w:t xml:space="preserve">       3.8.2.2</w:t>
+          </w:r>
+          <w:r>
+            <w:rPr>
+              <w:noProof/>
+              <w:lang w:val="id-ID"/>
+            </w:rPr>
+            <w:tab/>
+            <w:t>Use Case Cetak KPI.......................................................................36</w:t>
+          </w:r>
+        </w:p>
+        <w:p>
+          <w:pPr>
+            <w:rPr>
+              <w:noProof/>
+              <w:lang w:val="id-ID"/>
+            </w:rPr>
+          </w:pPr>
+          <w:r>
+            <w:rPr>
+              <w:noProof/>
+              <w:lang w:val="id-ID"/>
+            </w:rPr>
+            <w:t xml:space="preserve">       3.8.2.3</w:t>
+          </w:r>
+          <w:r>
+            <w:rPr>
+              <w:noProof/>
+              <w:lang w:val="id-ID"/>
+            </w:rPr>
+            <w:tab/>
+            <w:t>Use Case Perhitungan KPI.............................................................36</w:t>
+          </w:r>
+        </w:p>
+        <w:p>
+          <w:pPr>
+            <w:rPr>
+              <w:noProof/>
+              <w:lang w:val="id-ID"/>
+            </w:rPr>
+          </w:pPr>
+          <w:r>
+            <w:rPr>
+              <w:noProof/>
+              <w:lang w:val="id-ID"/>
+            </w:rPr>
+            <w:lastRenderedPageBreak/>
+            <w:t xml:space="preserve">       3.8.2.4</w:t>
+          </w:r>
+          <w:r>
+            <w:rPr>
+              <w:noProof/>
+              <w:lang w:val="id-ID"/>
+            </w:rPr>
+            <w:tab/>
+            <w:t>Use Case Generate Pegawai Teladan.............................................37</w:t>
+          </w:r>
+        </w:p>
+        <w:p>
+          <w:pPr>
+            <w:rPr>
+              <w:noProof/>
+              <w:lang w:val="id-ID"/>
+            </w:rPr>
+          </w:pPr>
+          <w:r>
+            <w:rPr>
+              <w:noProof/>
+              <w:lang w:val="id-ID"/>
+            </w:rPr>
+            <w:t xml:space="preserve">       3.8.2.5</w:t>
+          </w:r>
+          <w:r>
+            <w:rPr>
+              <w:noProof/>
+              <w:lang w:val="id-ID"/>
+            </w:rPr>
+            <w:tab/>
+            <w:t>Use Case Tambah Pengajuan Izin..................................................38</w:t>
+          </w:r>
+        </w:p>
+        <w:p>
+          <w:pPr>
+            <w:rPr>
+              <w:noProof/>
+              <w:lang w:val="id-ID"/>
+            </w:rPr>
+          </w:pPr>
+          <w:r>
+            <w:rPr>
+              <w:noProof/>
+              <w:lang w:val="id-ID"/>
+            </w:rPr>
+            <w:t xml:space="preserve">       3.8.2.6</w:t>
+          </w:r>
+          <w:r>
+            <w:rPr>
+              <w:noProof/>
+              <w:lang w:val="id-ID"/>
+            </w:rPr>
+            <w:tab/>
+            <w:t>Use Case Unggah Presensi.............................................................38</w:t>
+          </w:r>
+        </w:p>
+        <w:p>
+          <w:pPr>
+            <w:rPr>
+              <w:noProof/>
+              <w:lang w:val="id-ID"/>
+            </w:rPr>
+          </w:pPr>
+          <w:r>
+            <w:rPr>
+              <w:noProof/>
+              <w:lang w:val="id-ID"/>
+            </w:rPr>
+            <w:t xml:space="preserve">       3.8.2.7</w:t>
+          </w:r>
+          <w:r>
+            <w:rPr>
+              <w:noProof/>
+              <w:lang w:val="id-ID"/>
+            </w:rPr>
+            <w:tab/>
+            <w:t>Use Case Konfirmasi Pengajuan Izin.............................................39</w:t>
+          </w:r>
+        </w:p>
+        <w:p>
+          <w:pPr>
+            <w:rPr>
+              <w:noProof/>
+              <w:lang w:val="id-ID"/>
+            </w:rPr>
+          </w:pPr>
+          <w:r>
+            <w:rPr>
+              <w:noProof/>
+              <w:lang w:val="id-ID"/>
+            </w:rPr>
+            <w:t xml:space="preserve">       3.8.2.8</w:t>
+          </w:r>
+          <w:r>
+            <w:rPr>
+              <w:noProof/>
+              <w:lang w:val="id-ID"/>
+            </w:rPr>
+            <w:tab/>
+            <w:t>Use Case</w:t>
+          </w:r>
+          <w:r>
+            <w:rPr>
+              <w:noProof/>
+              <w:lang w:val="id-ID"/>
+            </w:rPr>
+            <w:t xml:space="preserve"> Tambah Muhasabah.......................................................40</w:t>
+          </w:r>
+        </w:p>
+        <w:p>
+          <w:pPr>
+            <w:rPr>
+              <w:lang w:val="id-ID"/>
+            </w:rPr>
+          </w:pPr>
+          <w:r>
+            <w:rPr>
+              <w:noProof/>
+              <w:lang w:val="id-ID"/>
+            </w:rPr>
+            <w:t xml:space="preserve">       3.8.2.9</w:t>
+          </w:r>
+          <w:r>
+            <w:rPr>
+              <w:noProof/>
+              <w:lang w:val="id-ID"/>
+            </w:rPr>
+            <w:tab/>
+            <w:t>Use Case Tambah Data Pegawai....................................................40</w:t>
+          </w:r>
+        </w:p>
+        <w:p>
+          <w:pPr>
+            <w:rPr>
+              <w:lang w:val="id-ID"/>
+            </w:rPr>
+          </w:pPr>
+          <w:r>
+            <w:rPr>
+              <w:lang w:val="id-ID"/>
+            </w:rPr>
+            <w:t xml:space="preserve">       3.8.3</w:t>
+          </w:r>
+          <w:r>
+            <w:rPr>
+              <w:lang w:val="id-ID"/>
+            </w:rPr>
+            <w:tab/>
+            <w:t>Model Analisis...............................................................................41</w:t>
+          </w:r>
+        </w:p>
+        <w:p>
+          <w:pPr>
+            <w:rPr>
+              <w:lang w:val="id-ID"/>
+            </w:rPr>
+          </w:pPr>
+          <w:r>
+            <w:rPr>
+              <w:lang w:val="id-ID"/>
+            </w:rPr>
+            <w:t xml:space="preserve">       3.8.3.1</w:t>
+          </w:r>
+          <w:r>
+            <w:rPr>
+              <w:lang w:val="id-ID"/>
+            </w:rPr>
+            <w:tab/>
+            <w:t>Realisasi Use Case Tahap Analisis................................................41</w:t>
+          </w:r>
+        </w:p>
+        <w:p>
+          <w:pPr>
+            <w:rPr>
+              <w:lang w:val="id-ID"/>
+            </w:rPr>
+          </w:pPr>
+          <w:r>
+            <w:rPr>
+              <w:lang w:val="id-ID"/>
+            </w:rPr>
+            <w:t xml:space="preserve">       3.8.3.1</w:t>
+          </w:r>
+          <w:r>
+            <w:rPr>
+              <w:lang w:val="id-ID"/>
+            </w:rPr>
+            <w:t>.1</w:t>
+          </w:r>
+          <w:r>
+            <w:rPr>
+              <w:lang w:val="id-ID"/>
+            </w:rPr>
+            <w:tab/>
+          </w:r>
+          <w:r>
+            <w:rPr>
+              <w:lang w:val="id-ID"/>
+            </w:rPr>
+            <w:t>Use Case Login..............................</w:t>
+          </w:r>
+          <w:r>
+            <w:rPr>
+              <w:lang w:val="id-ID"/>
+            </w:rPr>
+            <w:t>................................................41</w:t>
+          </w:r>
+        </w:p>
+        <w:p>
+          <w:pPr>
+            <w:rPr>
+              <w:lang w:val="id-ID"/>
+            </w:rPr>
+          </w:pPr>
+          <w:r>
+            <w:rPr>
+              <w:lang w:val="id-ID"/>
+            </w:rPr>
+            <w:t xml:space="preserve">       3.8.3.1</w:t>
+          </w:r>
+          <w:r>
+            <w:rPr>
+              <w:lang w:val="id-ID"/>
+            </w:rPr>
+            <w:t>.2</w:t>
+          </w:r>
+          <w:r>
+            <w:rPr>
+              <w:lang w:val="id-ID"/>
+            </w:rPr>
+            <w:tab/>
+            <w:t xml:space="preserve">Use Case </w:t>
+          </w:r>
+          <w:r>
+            <w:rPr>
+              <w:lang w:val="id-ID"/>
+            </w:rPr>
+            <w:t>Cetak KPI</w:t>
+          </w:r>
+          <w:r>
+            <w:rPr>
+              <w:lang w:val="id-ID"/>
+            </w:rPr>
+            <w:t>................................................</w:t>
+          </w:r>
+          <w:r>
+            <w:rPr>
+              <w:lang w:val="id-ID"/>
+            </w:rPr>
+            <w:t>...................... 42</w:t>
+          </w:r>
+        </w:p>
+        <w:p>
+          <w:pPr>
+            <w:rPr>
+              <w:lang w:val="id-ID"/>
+            </w:rPr>
+          </w:pPr>
+          <w:r>
+            <w:rPr>
+              <w:lang w:val="id-ID"/>
+            </w:rPr>
+            <w:t xml:space="preserve">       3.8.3.1</w:t>
+          </w:r>
+          <w:r>
+            <w:rPr>
+              <w:lang w:val="id-ID"/>
+            </w:rPr>
+            <w:t>.3</w:t>
+          </w:r>
+          <w:r>
+            <w:rPr>
+              <w:lang w:val="id-ID"/>
+            </w:rPr>
+            <w:tab/>
+            <w:t xml:space="preserve">Use Case </w:t>
+          </w:r>
+          <w:r>
+            <w:rPr>
+              <w:lang w:val="id-ID"/>
+            </w:rPr>
+            <w:t>Perhitungan KPI</w:t>
+          </w:r>
+          <w:r>
+            <w:rPr>
+              <w:lang w:val="id-ID"/>
+            </w:rPr>
+            <w:t>................................................</w:t>
+          </w:r>
+          <w:r>
+            <w:rPr>
+              <w:lang w:val="id-ID"/>
+            </w:rPr>
+            <w:t>.............43</w:t>
+          </w:r>
+        </w:p>
+        <w:p>
+          <w:pPr>
+            <w:rPr>
+              <w:lang w:val="id-ID"/>
+            </w:rPr>
+          </w:pPr>
+          <w:r>
+            <w:rPr>
+              <w:lang w:val="id-ID"/>
+            </w:rPr>
+            <w:t xml:space="preserve">       3.8.3.1</w:t>
+          </w:r>
+          <w:r>
+            <w:rPr>
+              <w:lang w:val="id-ID"/>
+            </w:rPr>
+            <w:t>.4</w:t>
+          </w:r>
+          <w:r>
+            <w:rPr>
+              <w:lang w:val="id-ID"/>
+            </w:rPr>
+            <w:tab/>
+            <w:t xml:space="preserve">Use Case </w:t>
+          </w:r>
+          <w:r>
+            <w:rPr>
+              <w:lang w:val="id-ID"/>
+            </w:rPr>
+            <w:t>Tambah Pengajuan Izin</w:t>
+          </w:r>
+          <w:r>
+            <w:rPr>
+              <w:lang w:val="id-ID"/>
+            </w:rPr>
+            <w:t>.........................................</w:t>
+          </w:r>
+          <w:r>
+            <w:rPr>
+              <w:lang w:val="id-ID"/>
+            </w:rPr>
+            <w:t>.........44</w:t>
+          </w:r>
+        </w:p>
+        <w:p>
+          <w:pPr>
+            <w:rPr>
+              <w:lang w:val="id-ID"/>
+            </w:rPr>
+          </w:pPr>
+          <w:r>
+            <w:rPr>
+              <w:lang w:val="id-ID"/>
+            </w:rPr>
+            <w:t xml:space="preserve">       3.8.3.1</w:t>
+          </w:r>
+          <w:r>
+            <w:rPr>
+              <w:lang w:val="id-ID"/>
+            </w:rPr>
+            <w:t>.6</w:t>
+          </w:r>
+          <w:r>
+            <w:rPr>
+              <w:lang w:val="id-ID"/>
+            </w:rPr>
+            <w:tab/>
+            <w:t xml:space="preserve">Use Case </w:t>
+          </w:r>
+          <w:r>
+            <w:rPr>
+              <w:lang w:val="id-ID"/>
+            </w:rPr>
+            <w:t>Konfirmasi Pengajuan Izin</w:t>
+          </w:r>
+          <w:r>
+            <w:rPr>
+              <w:lang w:val="id-ID"/>
+            </w:rPr>
+            <w:t>....</w:t>
+          </w:r>
+          <w:r>
+            <w:rPr>
+              <w:lang w:val="id-ID"/>
+            </w:rPr>
+            <w:t>.........................................45</w:t>
+          </w:r>
+        </w:p>
+        <w:p>
+          <w:pPr>
+            <w:rPr>
+              <w:lang w:val="id-ID"/>
+            </w:rPr>
+          </w:pPr>
+          <w:r>
+            <w:rPr>
+              <w:lang w:val="id-ID"/>
+            </w:rPr>
+            <w:t xml:space="preserve">       3.8.3.1</w:t>
+          </w:r>
+          <w:r>
+            <w:rPr>
+              <w:lang w:val="id-ID"/>
+            </w:rPr>
+            <w:t>.7</w:t>
+          </w:r>
+          <w:r>
+            <w:rPr>
+              <w:lang w:val="id-ID"/>
+            </w:rPr>
+            <w:tab/>
+            <w:t xml:space="preserve">Use Case </w:t>
+          </w:r>
+          <w:r>
+            <w:rPr>
+              <w:lang w:val="id-ID"/>
+            </w:rPr>
+            <w:t>Tambah Muhasabah</w:t>
+          </w:r>
+          <w:r>
+            <w:rPr>
+              <w:lang w:val="id-ID"/>
+            </w:rPr>
+            <w:t>...............................................</w:t>
+          </w:r>
+          <w:r>
+            <w:rPr>
+              <w:lang w:val="id-ID"/>
+            </w:rPr>
+            <w:t>........46</w:t>
+          </w:r>
+        </w:p>
+        <w:p>
+          <w:pPr>
+            <w:rPr>
+              <w:lang w:val="id-ID"/>
+            </w:rPr>
+          </w:pPr>
+          <w:r>
+            <w:rPr>
+              <w:lang w:val="id-ID"/>
+            </w:rPr>
+            <w:t xml:space="preserve">       3.8.3.1</w:t>
+          </w:r>
+          <w:r>
+            <w:rPr>
+              <w:lang w:val="id-ID"/>
+            </w:rPr>
+            <w:t>.8</w:t>
+          </w:r>
+          <w:r>
+            <w:rPr>
+              <w:lang w:val="id-ID"/>
+            </w:rPr>
+            <w:tab/>
+            <w:t xml:space="preserve">Use Case </w:t>
+          </w:r>
+          <w:r>
+            <w:rPr>
+              <w:lang w:val="id-ID"/>
+            </w:rPr>
+            <w:t>Tambah Data Pegawai</w:t>
+          </w:r>
+          <w:r>
+            <w:rPr>
+              <w:lang w:val="id-ID"/>
+            </w:rPr>
+            <w:t>.............................</w:t>
+          </w:r>
+          <w:r>
+            <w:rPr>
+              <w:lang w:val="id-ID"/>
+            </w:rPr>
+            <w:t>..................... 47</w:t>
+          </w:r>
+        </w:p>
+        <w:p>
+          <w:pPr>
+            <w:rPr>
+              <w:lang w:val="id-ID"/>
+            </w:rPr>
+          </w:pPr>
+          <w:r>
+            <w:rPr>
+              <w:lang w:val="id-ID"/>
+            </w:rPr>
+            <w:t xml:space="preserve">       3.8.</w:t>
+          </w:r>
+          <w:r>
+            <w:rPr>
+              <w:lang w:val="id-ID"/>
+            </w:rPr>
+            <w:t>4.1</w:t>
+          </w:r>
+          <w:r>
+            <w:rPr>
+              <w:lang w:val="id-ID"/>
+            </w:rPr>
+            <w:tab/>
+          </w:r>
+          <w:r>
+            <w:rPr>
+              <w:lang w:val="id-ID"/>
+            </w:rPr>
+            <w:t>Daftar Class Keseluruhan.</w:t>
+          </w:r>
+          <w:r>
+            <w:rPr>
+              <w:lang w:val="id-ID"/>
+            </w:rPr>
+            <w:t>.................................................</w:t>
+          </w:r>
+          <w:r>
+            <w:rPr>
+              <w:lang w:val="id-ID"/>
+            </w:rPr>
+            <w:t>.............54</w:t>
+          </w:r>
+        </w:p>
+        <w:p>
+          <w:pPr>
+            <w:rPr>
+              <w:lang w:val="id-ID"/>
+            </w:rPr>
+          </w:pPr>
+          <w:r>
+            <w:rPr>
+              <w:lang w:val="id-ID"/>
+            </w:rPr>
+            <w:t xml:space="preserve">       3.8.4</w:t>
+          </w:r>
+          <w:r>
+            <w:rPr>
+              <w:lang w:val="id-ID"/>
+            </w:rPr>
+            <w:t>.2</w:t>
+          </w:r>
+          <w:r>
+            <w:rPr>
+              <w:lang w:val="id-ID"/>
+            </w:rPr>
+            <w:tab/>
+          </w:r>
+          <w:r>
+            <w:rPr>
+              <w:lang w:val="id-ID"/>
+            </w:rPr>
+            <w:t>Kelompok Class dalam Pattern MVC</w:t>
+          </w:r>
+          <w:r>
+            <w:rPr>
+              <w:lang w:val="id-ID"/>
+            </w:rPr>
+            <w:t>............................</w:t>
+          </w:r>
+          <w:r>
+            <w:rPr>
+              <w:lang w:val="id-ID"/>
+            </w:rPr>
+            <w:t>................55</w:t>
+          </w:r>
+        </w:p>
+        <w:p>
+          <w:pPr>
+            <w:rPr>
+              <w:lang w:val="id-ID"/>
+            </w:rPr>
+          </w:pPr>
+          <w:r>
+            <w:rPr>
+              <w:lang w:val="id-ID"/>
+            </w:rPr>
+            <w:t xml:space="preserve">       3.8.5</w:t>
+          </w:r>
+          <w:r>
+            <w:rPr>
+              <w:lang w:val="id-ID"/>
+            </w:rPr>
+            <w:tab/>
+            <w:t>Perancangan Sistem.......................................................................56</w:t>
+          </w:r>
+        </w:p>
+        <w:p>
+          <w:pPr>
+            <w:rPr>
+              <w:lang w:val="id-ID"/>
+            </w:rPr>
+          </w:pPr>
+          <w:r>
+            <w:rPr>
+              <w:lang w:val="id-ID"/>
+            </w:rPr>
+            <w:t xml:space="preserve">       3.8.6</w:t>
+          </w:r>
+          <w:r>
+            <w:rPr>
+              <w:lang w:val="id-ID"/>
+            </w:rPr>
+            <w:tab/>
+            <w:t xml:space="preserve">Perancangan </w:t>
+          </w:r>
+          <w:r>
+            <w:rPr>
+              <w:lang w:val="id-ID"/>
+            </w:rPr>
+            <w:t>Basis Data...</w:t>
+          </w:r>
+          <w:r>
+            <w:rPr>
+              <w:lang w:val="id-ID"/>
+            </w:rPr>
+            <w:t>..............................................................56</w:t>
+          </w:r>
+        </w:p>
+        <w:p>
+          <w:pPr>
+            <w:rPr>
+              <w:lang w:val="id-ID"/>
+            </w:rPr>
+          </w:pPr>
+          <w:r>
+            <w:rPr>
+              <w:lang w:val="id-ID"/>
+            </w:rPr>
+            <w:t xml:space="preserve">       3.8.6.1</w:t>
+          </w:r>
+          <w:r>
+            <w:rPr>
+              <w:lang w:val="id-ID"/>
+            </w:rPr>
+            <w:tab/>
+          </w:r>
+          <w:r>
+            <w:rPr>
+              <w:lang w:val="id-ID"/>
+            </w:rPr>
+            <w:t>Skema Relasi...........</w:t>
+          </w:r>
+          <w:r>
+            <w:rPr>
+              <w:lang w:val="id-ID"/>
+            </w:rPr>
+            <w:t>.......................................................................56</w:t>
+          </w:r>
+        </w:p>
+        <w:p>
+          <w:pPr>
+            <w:rPr>
+              <w:lang w:val="id-ID"/>
+            </w:rPr>
+          </w:pPr>
+          <w:r>
+            <w:rPr>
+              <w:lang w:val="id-ID"/>
+            </w:rPr>
+            <w:t xml:space="preserve">       3.8.6.2</w:t>
+          </w:r>
+          <w:r>
+            <w:rPr>
+              <w:lang w:val="id-ID"/>
+            </w:rPr>
+            <w:tab/>
+          </w:r>
+          <w:r>
+            <w:rPr>
+              <w:lang w:val="id-ID"/>
+            </w:rPr>
+            <w:t>Struktur File............</w:t>
+          </w:r>
+          <w:r>
+            <w:rPr>
+              <w:lang w:val="id-ID"/>
+            </w:rPr>
+            <w:t>....................................................................</w:t>
+          </w:r>
+          <w:r>
+            <w:rPr>
+              <w:lang w:val="id-ID"/>
+            </w:rPr>
+            <w:t>...58</w:t>
+          </w:r>
+        </w:p>
+        <w:p>
+          <w:pPr>
+            <w:rPr>
+              <w:lang w:val="id-ID"/>
+            </w:rPr>
+          </w:pPr>
+          <w:r>
+            <w:rPr>
+              <w:lang w:val="id-ID"/>
+            </w:rPr>
+            <w:t xml:space="preserve">       3.8.7</w:t>
+          </w:r>
+          <w:r>
+            <w:rPr>
+              <w:lang w:val="id-ID"/>
+            </w:rPr>
+            <w:tab/>
+          </w:r>
+          <w:r>
+            <w:rPr>
+              <w:lang w:val="id-ID"/>
+            </w:rPr>
+            <w:t>Implementasi</w:t>
+          </w:r>
+          <w:r>
+            <w:rPr>
+              <w:lang w:val="id-ID"/>
+            </w:rPr>
+            <w:t xml:space="preserve"> Sistem...</w:t>
+          </w:r>
+          <w:r>
+            <w:rPr>
+              <w:lang w:val="id-ID"/>
+            </w:rPr>
+            <w:t>...............................</w:t>
+          </w:r>
+          <w:r>
+            <w:rPr>
+              <w:lang w:val="id-ID"/>
+            </w:rPr>
+            <w:t>.................................</w:t>
+          </w:r>
+          <w:r>
+            <w:rPr>
+              <w:lang w:val="id-ID"/>
+            </w:rPr>
+            <w:t>...62</w:t>
+          </w:r>
+        </w:p>
+        <w:p>
+          <w:pPr>
+            <w:rPr>
+              <w:lang w:val="id-ID"/>
+            </w:rPr>
+          </w:pPr>
+          <w:r>
+            <w:rPr>
+              <w:lang w:val="id-ID"/>
+            </w:rPr>
+            <w:t xml:space="preserve">       3.8.7.1</w:t>
+          </w:r>
+          <w:r>
+            <w:rPr>
+              <w:lang w:val="id-ID"/>
+            </w:rPr>
+            <w:tab/>
+          </w:r>
+          <w:r>
+            <w:rPr>
+              <w:lang w:val="id-ID"/>
+            </w:rPr>
+            <w:t>Implementasi Data</w:t>
+          </w:r>
+          <w:r>
+            <w:rPr>
+              <w:lang w:val="id-ID"/>
+            </w:rPr>
+            <w:t>.......................................................................</w:t>
+          </w:r>
+          <w:r>
+            <w:rPr>
+              <w:lang w:val="id-ID"/>
+            </w:rPr>
+            <w:t>..62</w:t>
+          </w:r>
+        </w:p>
+        <w:p>
+          <w:pPr>
+            <w:rPr>
+              <w:lang w:val="id-ID"/>
+            </w:rPr>
+          </w:pPr>
+          <w:r>
+            <w:rPr>
+              <w:lang w:val="id-ID"/>
+            </w:rPr>
+            <w:t xml:space="preserve">       3.8.7.1</w:t>
+          </w:r>
+          <w:r>
+            <w:rPr>
+              <w:lang w:val="id-ID"/>
+            </w:rPr>
+            <w:t>.1</w:t>
+          </w:r>
+          <w:r>
+            <w:rPr>
+              <w:lang w:val="id-ID"/>
+            </w:rPr>
+            <w:tab/>
+          </w:r>
+          <w:r>
+            <w:rPr>
+              <w:lang w:val="id-ID"/>
+            </w:rPr>
+            <w:t>Model</w:t>
+          </w:r>
+          <w:r>
+            <w:rPr>
+              <w:lang w:val="id-ID"/>
+            </w:rPr>
+            <w:t>........................................................................</w:t>
+          </w:r>
+          <w:r>
+            <w:rPr>
+              <w:lang w:val="id-ID"/>
+            </w:rPr>
+            <w:t>....................</w:t>
+          </w:r>
+          <w:r>
+            <w:rPr>
+              <w:lang w:val="id-ID"/>
+            </w:rPr>
+            <w:t>.62</w:t>
+          </w:r>
+        </w:p>
+        <w:p>
+          <w:pPr>
+            <w:rPr>
+              <w:lang w:val="id-ID"/>
+            </w:rPr>
+          </w:pPr>
+          <w:r>
+            <w:rPr>
+              <w:lang w:val="id-ID"/>
+            </w:rPr>
+            <w:t xml:space="preserve">       3.8.7.1</w:t>
+          </w:r>
+          <w:r>
+            <w:rPr>
+              <w:lang w:val="id-ID"/>
+            </w:rPr>
+            <w:t>.2</w:t>
+          </w:r>
+          <w:r>
+            <w:rPr>
+              <w:lang w:val="id-ID"/>
+            </w:rPr>
+            <w:tab/>
+          </w:r>
+          <w:r>
+            <w:rPr>
+              <w:lang w:val="id-ID"/>
+            </w:rPr>
+            <w:t>View</w:t>
+          </w:r>
+          <w:r>
+            <w:rPr>
+              <w:lang w:val="id-ID"/>
+            </w:rPr>
+            <w:t>....................................................................</w:t>
+          </w:r>
+          <w:r>
+            <w:rPr>
+              <w:lang w:val="id-ID"/>
+            </w:rPr>
+            <w:t>......................</w:t>
+          </w:r>
+          <w:r>
+            <w:rPr>
+              <w:lang w:val="id-ID"/>
+            </w:rPr>
+            <w:t>.....</w:t>
+          </w:r>
+          <w:r>
+            <w:rPr>
+              <w:lang w:val="id-ID"/>
+            </w:rPr>
+            <w:t>66</w:t>
+          </w:r>
+        </w:p>
+        <w:p>
+          <w:pPr>
+            <w:rPr>
+              <w:lang w:val="id-ID"/>
+            </w:rPr>
+          </w:pPr>
+          <w:r>
+            <w:rPr>
+              <w:lang w:val="id-ID"/>
+            </w:rPr>
+            <w:t xml:space="preserve">       3.8.7.1</w:t>
+          </w:r>
+          <w:r>
+            <w:rPr>
+              <w:lang w:val="id-ID"/>
+            </w:rPr>
+            <w:t>.3</w:t>
+          </w:r>
+          <w:r>
+            <w:rPr>
+              <w:lang w:val="id-ID"/>
+            </w:rPr>
+            <w:tab/>
+          </w:r>
+          <w:r>
+            <w:rPr>
+              <w:lang w:val="id-ID"/>
+            </w:rPr>
+            <w:t>Controller</w:t>
+          </w:r>
+          <w:r>
+            <w:rPr>
+              <w:lang w:val="id-ID"/>
+            </w:rPr>
+            <w:t>........................</w:t>
+          </w:r>
+          <w:r>
+            <w:rPr>
+              <w:lang w:val="id-ID"/>
+            </w:rPr>
+            <w:t>..............</w:t>
+          </w:r>
+          <w:r>
+            <w:rPr>
+              <w:lang w:val="id-ID"/>
+            </w:rPr>
+            <w:t>.................................................</w:t>
+          </w:r>
+          <w:r>
+            <w:rPr>
+              <w:lang w:val="id-ID"/>
+            </w:rPr>
+            <w:t>67</w:t>
+          </w:r>
+        </w:p>
+        <w:p>
+          <w:pPr>
+            <w:rPr>
+              <w:lang w:val="id-ID"/>
+            </w:rPr>
+          </w:pPr>
+          <w:r>
+            <w:rPr>
+              <w:lang w:val="id-ID"/>
+            </w:rPr>
+            <w:t xml:space="preserve">       3.8.</w:t>
+          </w:r>
+          <w:r>
+            <w:rPr>
+              <w:lang w:val="id-ID"/>
+            </w:rPr>
+            <w:t>8</w:t>
+          </w:r>
+          <w:r>
+            <w:rPr>
+              <w:lang w:val="id-ID"/>
+            </w:rPr>
+            <w:tab/>
+            <w:t xml:space="preserve">Implementasi </w:t>
+          </w:r>
+          <w:r>
+            <w:rPr>
+              <w:lang w:val="id-ID"/>
+            </w:rPr>
+            <w:t>Antarmuka</w:t>
+          </w:r>
+          <w:r>
+            <w:rPr>
+              <w:lang w:val="id-ID"/>
+            </w:rPr>
+            <w:t>....................................</w:t>
+          </w:r>
+          <w:r>
+            <w:rPr>
+              <w:lang w:val="id-ID"/>
+            </w:rPr>
+            <w:t>...........................67</w:t>
+          </w:r>
+        </w:p>
+        <w:p>
+          <w:pPr>
+            <w:rPr>
+              <w:lang w:val="id-ID"/>
+            </w:rPr>
+          </w:pPr>
+          <w:r>
+            <w:rPr>
+              <w:lang w:val="id-ID"/>
+            </w:rPr>
+            <w:t xml:space="preserve">       3.8.8</w:t>
+          </w:r>
+          <w:r>
+            <w:rPr>
+              <w:lang w:val="id-ID"/>
+            </w:rPr>
+            <w:t>.1</w:t>
+          </w:r>
+          <w:r>
+            <w:rPr>
+              <w:lang w:val="id-ID"/>
+            </w:rPr>
+            <w:tab/>
+          </w:r>
+          <w:r>
+            <w:rPr>
+              <w:lang w:val="id-ID"/>
+            </w:rPr>
+            <w:t>Antarmuka Halaman Login</w:t>
+          </w:r>
+          <w:r>
+            <w:rPr>
+              <w:lang w:val="id-ID"/>
+            </w:rPr>
+            <w:t>...........................................</w:t>
+          </w:r>
+          <w:r>
+            <w:rPr>
+              <w:lang w:val="id-ID"/>
+            </w:rPr>
+            <w:t>..</w:t>
+          </w:r>
+          <w:r>
+            <w:rPr>
+              <w:lang w:val="id-ID"/>
+            </w:rPr>
+            <w:t>...............67</w:t>
+          </w:r>
+        </w:p>
+        <w:p>
+          <w:pPr>
+            <w:rPr>
+              <w:lang w:val="id-ID"/>
+            </w:rPr>
+          </w:pPr>
+          <w:r>
+            <w:rPr>
+              <w:lang w:val="id-ID"/>
+            </w:rPr>
+            <w:t xml:space="preserve">       3.8.8</w:t>
+          </w:r>
+          <w:r>
+            <w:rPr>
+              <w:lang w:val="id-ID"/>
+            </w:rPr>
+            <w:t>.2</w:t>
+          </w:r>
+          <w:r>
+            <w:rPr>
+              <w:lang w:val="id-ID"/>
+            </w:rPr>
+            <w:tab/>
+            <w:t xml:space="preserve">Antarmuka Halaman </w:t>
+          </w:r>
+          <w:r>
+            <w:rPr>
+              <w:lang w:val="id-ID"/>
+            </w:rPr>
+            <w:t>Utama Administrator..........</w:t>
+          </w:r>
+          <w:r>
+            <w:rPr>
+              <w:lang w:val="id-ID"/>
+            </w:rPr>
+            <w:t>.........................</w:t>
+          </w:r>
+          <w:r>
+            <w:rPr>
+              <w:lang w:val="id-ID"/>
+            </w:rPr>
+            <w:t>68</w:t>
+          </w:r>
+        </w:p>
+        <w:p>
+          <w:pPr>
+            <w:rPr>
+              <w:lang w:val="id-ID"/>
+            </w:rPr>
+          </w:pPr>
+          <w:r>
+            <w:rPr>
+              <w:lang w:val="id-ID"/>
+            </w:rPr>
+            <w:lastRenderedPageBreak/>
+            <w:t xml:space="preserve">       3.8.8</w:t>
+          </w:r>
+          <w:r>
+            <w:rPr>
+              <w:lang w:val="id-ID"/>
+            </w:rPr>
+            <w:t>.3</w:t>
+          </w:r>
+          <w:r>
+            <w:rPr>
+              <w:lang w:val="id-ID"/>
+            </w:rPr>
+            <w:tab/>
+            <w:t xml:space="preserve">Antarmuka Halaman </w:t>
+          </w:r>
+          <w:r>
+            <w:rPr>
+              <w:lang w:val="id-ID"/>
+            </w:rPr>
+            <w:t>Utama User.....</w:t>
+          </w:r>
+          <w:r>
+            <w:rPr>
+              <w:lang w:val="id-ID"/>
+            </w:rPr>
+            <w:t>.............................................</w:t>
+          </w:r>
+          <w:r>
+            <w:rPr>
+              <w:lang w:val="id-ID"/>
+            </w:rPr>
+            <w:t>68</w:t>
+          </w:r>
+        </w:p>
+        <w:p>
+          <w:pPr>
+            <w:rPr>
+              <w:lang w:val="id-ID"/>
+            </w:rPr>
+          </w:pPr>
+          <w:r>
+            <w:rPr>
+              <w:lang w:val="id-ID"/>
+            </w:rPr>
+            <w:t xml:space="preserve">       3.8.8</w:t>
+          </w:r>
+          <w:r>
+            <w:rPr>
+              <w:lang w:val="id-ID"/>
+            </w:rPr>
+            <w:t>.4</w:t>
+          </w:r>
+          <w:r>
+            <w:rPr>
+              <w:lang w:val="id-ID"/>
+            </w:rPr>
+            <w:tab/>
+            <w:t xml:space="preserve">Antarmuka Halaman </w:t>
+          </w:r>
+          <w:r>
+            <w:rPr>
+              <w:lang w:val="id-ID"/>
+            </w:rPr>
+            <w:t>Daftar Pegawai..</w:t>
+          </w:r>
+          <w:r>
+            <w:rPr>
+              <w:lang w:val="id-ID"/>
+            </w:rPr>
+            <w:t>...........................................</w:t>
+          </w:r>
+          <w:r>
+            <w:rPr>
+              <w:lang w:val="id-ID"/>
+            </w:rPr>
+            <w:t>68</w:t>
+          </w:r>
+        </w:p>
+        <w:p>
+          <w:pPr>
+            <w:rPr>
+              <w:lang w:val="id-ID"/>
+            </w:rPr>
+          </w:pPr>
+          <w:r>
+            <w:rPr>
+              <w:lang w:val="id-ID"/>
+            </w:rPr>
+            <w:t xml:space="preserve">       3.8.8</w:t>
+          </w:r>
+          <w:r>
+            <w:rPr>
+              <w:lang w:val="id-ID"/>
+            </w:rPr>
+            <w:t>.5</w:t>
+          </w:r>
+          <w:r>
+            <w:rPr>
+              <w:lang w:val="id-ID"/>
+            </w:rPr>
+            <w:tab/>
+            <w:t xml:space="preserve">Antarmuka Halaman </w:t>
+          </w:r>
+          <w:r>
+            <w:rPr>
+              <w:lang w:val="id-ID"/>
+            </w:rPr>
+            <w:t>Form Tambah Pegawai</w:t>
+          </w:r>
+          <w:r>
+            <w:rPr>
+              <w:lang w:val="id-ID"/>
+            </w:rPr>
+            <w:t>................................6</w:t>
+          </w:r>
+          <w:r>
+            <w:rPr>
+              <w:lang w:val="id-ID"/>
+            </w:rPr>
+            <w:t>9</w:t>
+          </w:r>
+        </w:p>
+        <w:p>
+          <w:pPr>
+            <w:rPr>
+              <w:lang w:val="id-ID"/>
+            </w:rPr>
+          </w:pPr>
+          <w:r>
+            <w:rPr>
+              <w:lang w:val="id-ID"/>
+            </w:rPr>
+            <w:t xml:space="preserve">       3.8.8</w:t>
+          </w:r>
+          <w:r>
+            <w:rPr>
+              <w:lang w:val="id-ID"/>
+            </w:rPr>
+            <w:t>.6</w:t>
+          </w:r>
+          <w:r>
+            <w:rPr>
+              <w:lang w:val="id-ID"/>
+            </w:rPr>
+            <w:tab/>
+            <w:t xml:space="preserve">Antarmuka Halaman </w:t>
+          </w:r>
+          <w:r>
+            <w:rPr>
+              <w:lang w:val="id-ID"/>
+            </w:rPr>
+            <w:t>Form Ubah Pegawai</w:t>
+          </w:r>
+          <w:r>
+            <w:rPr>
+              <w:lang w:val="id-ID"/>
+            </w:rPr>
+            <w:t>............................</w:t>
+          </w:r>
+          <w:r>
+            <w:rPr>
+              <w:lang w:val="id-ID"/>
+            </w:rPr>
+            <w:t>....</w:t>
+          </w:r>
+          <w:r>
+            <w:rPr>
+              <w:lang w:val="id-ID"/>
+            </w:rPr>
+            <w:t>....6</w:t>
+          </w:r>
+          <w:r>
+            <w:rPr>
+              <w:lang w:val="id-ID"/>
+            </w:rPr>
+            <w:t>9</w:t>
+          </w:r>
+        </w:p>
+        <w:p>
+          <w:pPr>
+            <w:rPr>
+              <w:lang w:val="id-ID"/>
+            </w:rPr>
+          </w:pPr>
+          <w:r>
+            <w:rPr>
+              <w:lang w:val="id-ID"/>
+            </w:rPr>
+            <w:t xml:space="preserve">       3.8.8</w:t>
+          </w:r>
+          <w:r>
+            <w:rPr>
+              <w:lang w:val="id-ID"/>
+            </w:rPr>
+            <w:t>.7</w:t>
+          </w:r>
+          <w:r>
+            <w:rPr>
+              <w:lang w:val="id-ID"/>
+            </w:rPr>
+            <w:tab/>
+            <w:t xml:space="preserve">Antarmuka </w:t>
+          </w:r>
+          <w:r>
+            <w:rPr>
+              <w:lang w:val="id-ID"/>
+            </w:rPr>
+            <w:t>Administrator Tampilan Detil Pegawai</w:t>
+          </w:r>
+          <w:r>
+            <w:rPr>
+              <w:lang w:val="id-ID"/>
+            </w:rPr>
+            <w:t>.................</w:t>
+          </w:r>
+          <w:r>
+            <w:rPr>
+              <w:lang w:val="id-ID"/>
+            </w:rPr>
+            <w:t>...</w:t>
+          </w:r>
+          <w:r>
+            <w:rPr>
+              <w:lang w:val="id-ID"/>
+            </w:rPr>
+            <w:t>..</w:t>
+          </w:r>
+          <w:r>
+            <w:rPr>
+              <w:lang w:val="id-ID"/>
+            </w:rPr>
+            <w:t>69</w:t>
+          </w:r>
+        </w:p>
+        <w:p>
+          <w:pPr>
+            <w:rPr>
+              <w:lang w:val="id-ID"/>
+            </w:rPr>
+          </w:pPr>
+          <w:r>
+            <w:rPr>
+              <w:lang w:val="id-ID"/>
+            </w:rPr>
+            <w:t xml:space="preserve">       3.8.8</w:t>
+          </w:r>
+          <w:r>
+            <w:rPr>
+              <w:lang w:val="id-ID"/>
+            </w:rPr>
+            <w:t>.8</w:t>
+          </w:r>
+          <w:r>
+            <w:rPr>
+              <w:lang w:val="id-ID"/>
+            </w:rPr>
+            <w:tab/>
+            <w:t xml:space="preserve">Antarmuka Administrator </w:t>
+          </w:r>
+          <w:r>
+            <w:rPr>
+              <w:lang w:val="id-ID"/>
+            </w:rPr>
+            <w:t>Unggah Presensi.............</w:t>
+          </w:r>
+          <w:r>
+            <w:rPr>
+              <w:lang w:val="id-ID"/>
+            </w:rPr>
+            <w:t>.....................</w:t>
+          </w:r>
+          <w:r>
+            <w:rPr>
+              <w:lang w:val="id-ID"/>
+            </w:rPr>
+            <w:t>71</w:t>
+          </w:r>
+        </w:p>
+        <w:p>
+          <w:pPr>
+            <w:rPr>
+              <w:lang w:val="id-ID"/>
+            </w:rPr>
+          </w:pPr>
+          <w:r>
+            <w:rPr>
+              <w:lang w:val="id-ID"/>
+            </w:rPr>
+            <w:t xml:space="preserve">       3.8.8</w:t>
+          </w:r>
+          <w:r>
+            <w:rPr>
+              <w:lang w:val="id-ID"/>
+            </w:rPr>
+            <w:t>.9</w:t>
+          </w:r>
+          <w:r>
+            <w:rPr>
+              <w:lang w:val="id-ID"/>
+            </w:rPr>
+            <w:tab/>
+            <w:t xml:space="preserve">Antarmuka Administrator </w:t>
+          </w:r>
+          <w:r>
+            <w:rPr>
+              <w:lang w:val="id-ID"/>
+            </w:rPr>
+            <w:t>Daftar Presensi Pegawai</w:t>
+          </w:r>
+          <w:r>
+            <w:rPr>
+              <w:lang w:val="id-ID"/>
+            </w:rPr>
+            <w:t>......................</w:t>
+          </w:r>
+          <w:r>
+            <w:rPr>
+              <w:lang w:val="id-ID"/>
+            </w:rPr>
+            <w:t>71</w:t>
+          </w:r>
+        </w:p>
+        <w:p>
+          <w:pPr>
+            <w:rPr>
+              <w:lang w:val="id-ID"/>
+            </w:rPr>
+          </w:pPr>
+          <w:r>
+            <w:rPr>
+              <w:lang w:val="id-ID"/>
+            </w:rPr>
+            <w:t xml:space="preserve">       3.8.8</w:t>
+          </w:r>
+          <w:r>
+            <w:rPr>
+              <w:lang w:val="id-ID"/>
+            </w:rPr>
+            <w:t>.10</w:t>
+          </w:r>
+          <w:r>
+            <w:rPr>
+              <w:lang w:val="id-ID"/>
+            </w:rPr>
+            <w:tab/>
+            <w:t xml:space="preserve">Antarmuka Administrator </w:t>
+          </w:r>
+          <w:r>
+            <w:rPr>
+              <w:lang w:val="id-ID"/>
+            </w:rPr>
+            <w:t>Daftar Muhasabah Pegawai...........</w:t>
+          </w:r>
+          <w:r>
+            <w:rPr>
+              <w:lang w:val="id-ID"/>
+            </w:rPr>
+            <w:t>......</w:t>
+          </w:r>
+          <w:r>
+            <w:rPr>
+              <w:lang w:val="id-ID"/>
+            </w:rPr>
+            <w:t>72</w:t>
+          </w:r>
+        </w:p>
+        <w:p>
+          <w:pPr>
+            <w:rPr>
+              <w:lang w:val="id-ID"/>
+            </w:rPr>
+          </w:pPr>
+          <w:r>
+            <w:rPr>
+              <w:lang w:val="id-ID"/>
+            </w:rPr>
+            <w:t xml:space="preserve">       3.8.8</w:t>
+          </w:r>
+          <w:r>
+            <w:rPr>
+              <w:lang w:val="id-ID"/>
+            </w:rPr>
+            <w:t>.11</w:t>
+          </w:r>
+          <w:r>
+            <w:rPr>
+              <w:lang w:val="id-ID"/>
+            </w:rPr>
+            <w:tab/>
+            <w:t xml:space="preserve">Antarmuka </w:t>
+          </w:r>
+          <w:r>
+            <w:rPr>
+              <w:lang w:val="id-ID"/>
+            </w:rPr>
+            <w:t>User Form Muhasabah</w:t>
+          </w:r>
+          <w:r>
+            <w:rPr>
+              <w:lang w:val="id-ID"/>
+            </w:rPr>
+            <w:t>................</w:t>
+          </w:r>
+          <w:r>
+            <w:rPr>
+              <w:lang w:val="id-ID"/>
+            </w:rPr>
+            <w:t>..........................</w:t>
+          </w:r>
+          <w:r>
+            <w:rPr>
+              <w:lang w:val="id-ID"/>
+            </w:rPr>
+            <w:t>......</w:t>
+          </w:r>
+          <w:r>
+            <w:rPr>
+              <w:lang w:val="id-ID"/>
+            </w:rPr>
+            <w:t>72</w:t>
+          </w:r>
+        </w:p>
+        <w:p>
+          <w:pPr>
+            <w:rPr>
+              <w:lang w:val="id-ID"/>
+            </w:rPr>
+          </w:pPr>
+          <w:r>
+            <w:rPr>
+              <w:lang w:val="id-ID"/>
+            </w:rPr>
+            <w:t xml:space="preserve">       3.8.8</w:t>
+          </w:r>
+          <w:r>
+            <w:rPr>
+              <w:lang w:val="id-ID"/>
+            </w:rPr>
+            <w:t>.12</w:t>
+          </w:r>
+          <w:r>
+            <w:rPr>
+              <w:lang w:val="id-ID"/>
+            </w:rPr>
+            <w:tab/>
+            <w:t xml:space="preserve">Antarmuka Administrator </w:t>
+          </w:r>
+          <w:r>
+            <w:rPr>
+              <w:lang w:val="id-ID"/>
+            </w:rPr>
+            <w:t>Daftar Pengajuan Izin</w:t>
+          </w:r>
+          <w:r>
+            <w:rPr>
+              <w:lang w:val="id-ID"/>
+            </w:rPr>
+            <w:t>.........</w:t>
+          </w:r>
+          <w:r>
+            <w:rPr>
+              <w:lang w:val="id-ID"/>
+            </w:rPr>
+            <w:t>.....</w:t>
+          </w:r>
+          <w:r>
+            <w:rPr>
+              <w:lang w:val="id-ID"/>
+            </w:rPr>
+            <w:t>............</w:t>
+          </w:r>
+          <w:r>
+            <w:rPr>
+              <w:lang w:val="id-ID"/>
+            </w:rPr>
+            <w:t>73</w:t>
+          </w:r>
+        </w:p>
+        <w:p>
+          <w:pPr>
+            <w:rPr>
+              <w:lang w:val="id-ID"/>
+            </w:rPr>
+          </w:pPr>
+          <w:r>
+            <w:rPr>
+              <w:lang w:val="id-ID"/>
+            </w:rPr>
+            <w:t xml:space="preserve">       3.8.8</w:t>
+          </w:r>
+          <w:r>
+            <w:rPr>
+              <w:lang w:val="id-ID"/>
+            </w:rPr>
+            <w:t>.13</w:t>
+          </w:r>
+          <w:r>
+            <w:rPr>
+              <w:lang w:val="id-ID"/>
+            </w:rPr>
+            <w:tab/>
+            <w:t>Antarmuka Administrator Tampilan Detil Pegawai......................</w:t>
+          </w:r>
+          <w:r>
+            <w:rPr>
+              <w:lang w:val="id-ID"/>
+            </w:rPr>
+            <w:t>73</w:t>
+          </w:r>
+        </w:p>
+        <w:p>
+          <w:pPr>
+            <w:rPr>
+              <w:lang w:val="id-ID"/>
+            </w:rPr>
+          </w:pPr>
+          <w:r>
+            <w:rPr>
+              <w:lang w:val="id-ID"/>
+            </w:rPr>
+            <w:t xml:space="preserve">       3.8.8</w:t>
+          </w:r>
+          <w:r>
+            <w:rPr>
+              <w:lang w:val="id-ID"/>
+            </w:rPr>
+            <w:t>.14</w:t>
+          </w:r>
+          <w:r>
+            <w:rPr>
+              <w:lang w:val="id-ID"/>
+            </w:rPr>
+            <w:tab/>
+            <w:t xml:space="preserve">Antarmuka </w:t>
+          </w:r>
+          <w:r>
+            <w:rPr>
+              <w:lang w:val="id-ID"/>
+            </w:rPr>
+            <w:t>User Ubah Pengajuan Izin....................</w:t>
+          </w:r>
+          <w:r>
+            <w:rPr>
+              <w:lang w:val="id-ID"/>
+            </w:rPr>
+            <w:t>......................</w:t>
+          </w:r>
+          <w:r>
+            <w:rPr>
+              <w:lang w:val="id-ID"/>
+            </w:rPr>
+            <w:t>74</w:t>
+          </w:r>
+        </w:p>
+        <w:p>
+          <w:pPr>
+            <w:rPr>
+              <w:lang w:val="id-ID"/>
+            </w:rPr>
+          </w:pPr>
+          <w:r>
+            <w:rPr>
+              <w:lang w:val="id-ID"/>
+            </w:rPr>
+            <w:t xml:space="preserve">       3.8.8</w:t>
+          </w:r>
+          <w:r>
+            <w:rPr>
+              <w:lang w:val="id-ID"/>
+            </w:rPr>
+            <w:t>.16</w:t>
+          </w:r>
+          <w:r>
+            <w:rPr>
+              <w:lang w:val="id-ID"/>
+            </w:rPr>
+            <w:tab/>
+            <w:t xml:space="preserve">Antarmuka Administrator </w:t>
+          </w:r>
+          <w:r>
+            <w:rPr>
+              <w:lang w:val="id-ID"/>
+            </w:rPr>
+            <w:t>KPI Perusahaan dan Divisi</w:t>
+          </w:r>
+          <w:r>
+            <w:rPr>
+              <w:lang w:val="id-ID"/>
+            </w:rPr>
+            <w:t>.</w:t>
+          </w:r>
+          <w:r>
+            <w:rPr>
+              <w:lang w:val="id-ID"/>
+            </w:rPr>
+            <w:t>...........</w:t>
+          </w:r>
+          <w:r>
+            <w:rPr>
+              <w:lang w:val="id-ID"/>
+            </w:rPr>
+            <w:t>......</w:t>
+          </w:r>
+          <w:r>
+            <w:rPr>
+              <w:lang w:val="id-ID"/>
+            </w:rPr>
+            <w:t>75</w:t>
+          </w:r>
+        </w:p>
+        <w:p>
+          <w:pPr>
+            <w:rPr>
+              <w:lang w:val="id-ID"/>
+            </w:rPr>
+          </w:pPr>
+          <w:r>
+            <w:rPr>
+              <w:lang w:val="id-ID"/>
+            </w:rPr>
+            <w:t xml:space="preserve">       3.8.8</w:t>
+          </w:r>
+          <w:r>
+            <w:rPr>
+              <w:lang w:val="id-ID"/>
+            </w:rPr>
+            <w:t>.17</w:t>
+          </w:r>
+          <w:r>
+            <w:rPr>
+              <w:lang w:val="id-ID"/>
+            </w:rPr>
+            <w:tab/>
+            <w:t xml:space="preserve">Antarmuka Administrator </w:t>
+          </w:r>
+          <w:r>
+            <w:rPr>
+              <w:lang w:val="id-ID"/>
+            </w:rPr>
+            <w:t>KPI Pegawai Per Divisi</w:t>
+          </w:r>
+          <w:r>
+            <w:rPr>
+              <w:lang w:val="id-ID"/>
+            </w:rPr>
+            <w:t>..................</w:t>
+          </w:r>
+          <w:r>
+            <w:rPr>
+              <w:lang w:val="id-ID"/>
+            </w:rPr>
+            <w:t>..</w:t>
+          </w:r>
+          <w:r>
+            <w:rPr>
+              <w:lang w:val="id-ID"/>
+            </w:rPr>
+            <w:t>...</w:t>
+          </w:r>
+          <w:r>
+            <w:rPr>
+              <w:lang w:val="id-ID"/>
+            </w:rPr>
+            <w:t>75</w:t>
+          </w:r>
+          <w:bookmarkStart w:id="1" w:name="_GoBack"/>
+          <w:bookmarkEnd w:id="1"/>
+        </w:p>
         <w:p>
           <w:pPr>
             <w:pStyle w:val="TOC1"/>
@@ -4274,12 +6173,12 @@
       </w:sdtContent>
     </w:sdt>
     <w:sectPr>
-      <w:headerReference w:type="even" r:id="rId9"/>
-      <w:headerReference w:type="default" r:id="rId10"/>
-      <w:footerReference w:type="even" r:id="rId11"/>
-      <w:footerReference w:type="default" r:id="rId12"/>
-      <w:headerReference w:type="first" r:id="rId13"/>
-      <w:footerReference w:type="first" r:id="rId14"/>
+      <w:headerReference w:type="even" r:id="rId8"/>
+      <w:headerReference w:type="default" r:id="rId9"/>
+      <w:footerReference w:type="even" r:id="rId10"/>
+      <w:footerReference w:type="default" r:id="rId11"/>
+      <w:headerReference w:type="first" r:id="rId12"/>
+      <w:footerReference w:type="first" r:id="rId13"/>
       <w:pgSz w:w="11907" w:h="16840" w:code="9"/>
       <w:pgMar w:top="1701" w:right="1701" w:bottom="1701" w:left="2268" w:header="720" w:footer="720" w:gutter="0"/>
       <w:pgNumType w:fmt="lowerRoman" w:start="2"/>
@@ -4291,7 +6190,7 @@
 </file>
 
 <file path=word/endnotes.xml><?xml version="1.0" encoding="utf-8"?>
-<w:endnotes xmlns:wpc="http://schemas.microsoft.com/office/word/2010/wordprocessingCanvas" xmlns:mc="http://schemas.openxmlformats.org/markup-compatibility/2006" xmlns:o="urn:schemas-microsoft-com:office:office" xmlns:r="http://schemas.openxmlformats.org/officeDocument/2006/relationships" xmlns:m="http://schemas.openxmlformats.org/officeDocument/2006/math" xmlns:v="urn:schemas-microsoft-com:vml" xmlns:wp14="http://schemas.microsoft.com/office/word/2010/wordprocessingDrawing" xmlns:wp="http://schemas.openxmlformats.org/drawingml/2006/wordprocessingDrawing" xmlns:w10="urn:schemas-microsoft-com:office:word" xmlns:w="http://schemas.openxmlformats.org/wordprocessingml/2006/main" xmlns:w14="http://schemas.microsoft.com/office/word/2010/wordml" xmlns:wpg="http://schemas.microsoft.com/office/word/2010/wordprocessingGroup" xmlns:wpi="http://schemas.microsoft.com/office/word/2010/wordprocessingInk" xmlns:wne="http://schemas.microsoft.com/office/word/2006/wordml" xmlns:wps="http://schemas.microsoft.com/office/word/2010/wordprocessingShape" mc:Ignorable="w14 wp14">
+<w:endnotes xmlns:wpc="http://schemas.microsoft.com/office/word/2010/wordprocessingCanvas" xmlns:mc="http://schemas.openxmlformats.org/markup-compatibility/2006" xmlns:o="urn:schemas-microsoft-com:office:office" xmlns:r="http://schemas.openxmlformats.org/officeDocument/2006/relationships" xmlns:m="http://schemas.openxmlformats.org/officeDocument/2006/math" xmlns:v="urn:schemas-microsoft-com:vml" xmlns:wp14="http://schemas.microsoft.com/office/word/2010/wordprocessingDrawing" xmlns:wp="http://schemas.openxmlformats.org/drawingml/2006/wordprocessingDrawing" xmlns:w10="urn:schemas-microsoft-com:office:word" xmlns:w="http://schemas.openxmlformats.org/wordprocessingml/2006/main" xmlns:w14="http://schemas.microsoft.com/office/word/2010/wordml" xmlns:w15="http://schemas.microsoft.com/office/word/2012/wordml" xmlns:wpg="http://schemas.microsoft.com/office/word/2010/wordprocessingGroup" xmlns:wpi="http://schemas.microsoft.com/office/word/2010/wordprocessingInk" xmlns:wne="http://schemas.microsoft.com/office/word/2006/wordml" xmlns:wps="http://schemas.microsoft.com/office/word/2010/wordprocessingShape" mc:Ignorable="w14 w15 wp14">
   <w:endnote w:type="separator" w:id="-1">
     <w:p>
       <w:pPr>
@@ -4316,7 +6215,7 @@
 </file>
 
 <file path=word/footer1.xml><?xml version="1.0" encoding="utf-8"?>
-<w:ftr xmlns:wpc="http://schemas.microsoft.com/office/word/2010/wordprocessingCanvas" xmlns:mc="http://schemas.openxmlformats.org/markup-compatibility/2006" xmlns:o="urn:schemas-microsoft-com:office:office" xmlns:r="http://schemas.openxmlformats.org/officeDocument/2006/relationships" xmlns:m="http://schemas.openxmlformats.org/officeDocument/2006/math" xmlns:v="urn:schemas-microsoft-com:vml" xmlns:wp14="http://schemas.microsoft.com/office/word/2010/wordprocessingDrawing" xmlns:wp="http://schemas.openxmlformats.org/drawingml/2006/wordprocessingDrawing" xmlns:w10="urn:schemas-microsoft-com:office:word" xmlns:w="http://schemas.openxmlformats.org/wordprocessingml/2006/main" xmlns:w14="http://schemas.microsoft.com/office/word/2010/wordml" xmlns:wpg="http://schemas.microsoft.com/office/word/2010/wordprocessingGroup" xmlns:wpi="http://schemas.microsoft.com/office/word/2010/wordprocessingInk" xmlns:wne="http://schemas.microsoft.com/office/word/2006/wordml" xmlns:wps="http://schemas.microsoft.com/office/word/2010/wordprocessingShape" mc:Ignorable="w14 wp14">
+<w:ftr xmlns:wpc="http://schemas.microsoft.com/office/word/2010/wordprocessingCanvas" xmlns:mc="http://schemas.openxmlformats.org/markup-compatibility/2006" xmlns:o="urn:schemas-microsoft-com:office:office" xmlns:r="http://schemas.openxmlformats.org/officeDocument/2006/relationships" xmlns:m="http://schemas.openxmlformats.org/officeDocument/2006/math" xmlns:v="urn:schemas-microsoft-com:vml" xmlns:wp14="http://schemas.microsoft.com/office/word/2010/wordprocessingDrawing" xmlns:wp="http://schemas.openxmlformats.org/drawingml/2006/wordprocessingDrawing" xmlns:w10="urn:schemas-microsoft-com:office:word" xmlns:w="http://schemas.openxmlformats.org/wordprocessingml/2006/main" xmlns:w14="http://schemas.microsoft.com/office/word/2010/wordml" xmlns:w15="http://schemas.microsoft.com/office/word/2012/wordml" xmlns:wpg="http://schemas.microsoft.com/office/word/2010/wordprocessingGroup" xmlns:wpi="http://schemas.microsoft.com/office/word/2010/wordprocessingInk" xmlns:wne="http://schemas.microsoft.com/office/word/2006/wordml" xmlns:wps="http://schemas.microsoft.com/office/word/2010/wordprocessingShape" mc:Ignorable="w14 w15 wp14">
   <w:p>
     <w:pPr>
       <w:pStyle w:val="Footer"/>
@@ -4326,7 +6225,7 @@
 </file>
 
 <file path=word/footer2.xml><?xml version="1.0" encoding="utf-8"?>
-<w:ftr xmlns:wpc="http://schemas.microsoft.com/office/word/2010/wordprocessingCanvas" xmlns:mc="http://schemas.openxmlformats.org/markup-compatibility/2006" xmlns:o="urn:schemas-microsoft-com:office:office" xmlns:r="http://schemas.openxmlformats.org/officeDocument/2006/relationships" xmlns:m="http://schemas.openxmlformats.org/officeDocument/2006/math" xmlns:v="urn:schemas-microsoft-com:vml" xmlns:wp14="http://schemas.microsoft.com/office/word/2010/wordprocessingDrawing" xmlns:wp="http://schemas.openxmlformats.org/drawingml/2006/wordprocessingDrawing" xmlns:w10="urn:schemas-microsoft-com:office:word" xmlns:w="http://schemas.openxmlformats.org/wordprocessingml/2006/main" xmlns:w14="http://schemas.microsoft.com/office/word/2010/wordml" xmlns:wpg="http://schemas.microsoft.com/office/word/2010/wordprocessingGroup" xmlns:wpi="http://schemas.microsoft.com/office/word/2010/wordprocessingInk" xmlns:wne="http://schemas.microsoft.com/office/word/2006/wordml" xmlns:wps="http://schemas.microsoft.com/office/word/2010/wordprocessingShape" mc:Ignorable="w14 wp14">
+<w:ftr xmlns:wpc="http://schemas.microsoft.com/office/word/2010/wordprocessingCanvas" xmlns:mc="http://schemas.openxmlformats.org/markup-compatibility/2006" xmlns:o="urn:schemas-microsoft-com:office:office" xmlns:r="http://schemas.openxmlformats.org/officeDocument/2006/relationships" xmlns:m="http://schemas.openxmlformats.org/officeDocument/2006/math" xmlns:v="urn:schemas-microsoft-com:vml" xmlns:wp14="http://schemas.microsoft.com/office/word/2010/wordprocessingDrawing" xmlns:wp="http://schemas.openxmlformats.org/drawingml/2006/wordprocessingDrawing" xmlns:w10="urn:schemas-microsoft-com:office:word" xmlns:w="http://schemas.openxmlformats.org/wordprocessingml/2006/main" xmlns:w14="http://schemas.microsoft.com/office/word/2010/wordml" xmlns:w15="http://schemas.microsoft.com/office/word/2012/wordml" xmlns:wpg="http://schemas.microsoft.com/office/word/2010/wordprocessingGroup" xmlns:wpi="http://schemas.microsoft.com/office/word/2010/wordprocessingInk" xmlns:wne="http://schemas.microsoft.com/office/word/2006/wordml" xmlns:wps="http://schemas.microsoft.com/office/word/2010/wordprocessingShape" mc:Ignorable="w14 w15 wp14">
   <w:sdt>
     <w:sdtPr>
       <w:id w:val="225633278"/>
@@ -4355,7 +6254,7 @@
           <w:rPr>
             <w:noProof/>
           </w:rPr>
-          <w:t>ii</w:t>
+          <w:t>v</w:t>
         </w:r>
         <w:r>
           <w:rPr>
@@ -4375,7 +6274,7 @@
 </file>
 
 <file path=word/footer3.xml><?xml version="1.0" encoding="utf-8"?>
-<w:ftr xmlns:wpc="http://schemas.microsoft.com/office/word/2010/wordprocessingCanvas" xmlns:mc="http://schemas.openxmlformats.org/markup-compatibility/2006" xmlns:o="urn:schemas-microsoft-com:office:office" xmlns:r="http://schemas.openxmlformats.org/officeDocument/2006/relationships" xmlns:m="http://schemas.openxmlformats.org/officeDocument/2006/math" xmlns:v="urn:schemas-microsoft-com:vml" xmlns:wp14="http://schemas.microsoft.com/office/word/2010/wordprocessingDrawing" xmlns:wp="http://schemas.openxmlformats.org/drawingml/2006/wordprocessingDrawing" xmlns:w10="urn:schemas-microsoft-com:office:word" xmlns:w="http://schemas.openxmlformats.org/wordprocessingml/2006/main" xmlns:w14="http://schemas.microsoft.com/office/word/2010/wordml" xmlns:wpg="http://schemas.microsoft.com/office/word/2010/wordprocessingGroup" xmlns:wpi="http://schemas.microsoft.com/office/word/2010/wordprocessingInk" xmlns:wne="http://schemas.microsoft.com/office/word/2006/wordml" xmlns:wps="http://schemas.microsoft.com/office/word/2010/wordprocessingShape" mc:Ignorable="w14 wp14">
+<w:ftr xmlns:wpc="http://schemas.microsoft.com/office/word/2010/wordprocessingCanvas" xmlns:mc="http://schemas.openxmlformats.org/markup-compatibility/2006" xmlns:o="urn:schemas-microsoft-com:office:office" xmlns:r="http://schemas.openxmlformats.org/officeDocument/2006/relationships" xmlns:m="http://schemas.openxmlformats.org/officeDocument/2006/math" xmlns:v="urn:schemas-microsoft-com:vml" xmlns:wp14="http://schemas.microsoft.com/office/word/2010/wordprocessingDrawing" xmlns:wp="http://schemas.openxmlformats.org/drawingml/2006/wordprocessingDrawing" xmlns:w10="urn:schemas-microsoft-com:office:word" xmlns:w="http://schemas.openxmlformats.org/wordprocessingml/2006/main" xmlns:w14="http://schemas.microsoft.com/office/word/2010/wordml" xmlns:w15="http://schemas.microsoft.com/office/word/2012/wordml" xmlns:wpg="http://schemas.microsoft.com/office/word/2010/wordprocessingGroup" xmlns:wpi="http://schemas.microsoft.com/office/word/2010/wordprocessingInk" xmlns:wne="http://schemas.microsoft.com/office/word/2006/wordml" xmlns:wps="http://schemas.microsoft.com/office/word/2010/wordprocessingShape" mc:Ignorable="w14 w15 wp14">
   <w:p>
     <w:pPr>
       <w:pStyle w:val="Footer"/>
@@ -4385,7 +6284,7 @@
 </file>
 
 <file path=word/footnotes.xml><?xml version="1.0" encoding="utf-8"?>
-<w:footnotes xmlns:wpc="http://schemas.microsoft.com/office/word/2010/wordprocessingCanvas" xmlns:mc="http://schemas.openxmlformats.org/markup-compatibility/2006" xmlns:o="urn:schemas-microsoft-com:office:office" xmlns:r="http://schemas.openxmlformats.org/officeDocument/2006/relationships" xmlns:m="http://schemas.openxmlformats.org/officeDocument/2006/math" xmlns:v="urn:schemas-microsoft-com:vml" xmlns:wp14="http://schemas.microsoft.com/office/word/2010/wordprocessingDrawing" xmlns:wp="http://schemas.openxmlformats.org/drawingml/2006/wordprocessingDrawing" xmlns:w10="urn:schemas-microsoft-com:office:word" xmlns:w="http://schemas.openxmlformats.org/wordprocessingml/2006/main" xmlns:w14="http://schemas.microsoft.com/office/word/2010/wordml" xmlns:wpg="http://schemas.microsoft.com/office/word/2010/wordprocessingGroup" xmlns:wpi="http://schemas.microsoft.com/office/word/2010/wordprocessingInk" xmlns:wne="http://schemas.microsoft.com/office/word/2006/wordml" xmlns:wps="http://schemas.microsoft.com/office/word/2010/wordprocessingShape" mc:Ignorable="w14 wp14">
+<w:footnotes xmlns:wpc="http://schemas.microsoft.com/office/word/2010/wordprocessingCanvas" xmlns:mc="http://schemas.openxmlformats.org/markup-compatibility/2006" xmlns:o="urn:schemas-microsoft-com:office:office" xmlns:r="http://schemas.openxmlformats.org/officeDocument/2006/relationships" xmlns:m="http://schemas.openxmlformats.org/officeDocument/2006/math" xmlns:v="urn:schemas-microsoft-com:vml" xmlns:wp14="http://schemas.microsoft.com/office/word/2010/wordprocessingDrawing" xmlns:wp="http://schemas.openxmlformats.org/drawingml/2006/wordprocessingDrawing" xmlns:w10="urn:schemas-microsoft-com:office:word" xmlns:w="http://schemas.openxmlformats.org/wordprocessingml/2006/main" xmlns:w14="http://schemas.microsoft.com/office/word/2010/wordml" xmlns:w15="http://schemas.microsoft.com/office/word/2012/wordml" xmlns:wpg="http://schemas.microsoft.com/office/word/2010/wordprocessingGroup" xmlns:wpi="http://schemas.microsoft.com/office/word/2010/wordprocessingInk" xmlns:wne="http://schemas.microsoft.com/office/word/2006/wordml" xmlns:wps="http://schemas.microsoft.com/office/word/2010/wordprocessingShape" mc:Ignorable="w14 w15 wp14">
   <w:footnote w:type="separator" w:id="-1">
     <w:p>
       <w:pPr>
@@ -4410,7 +6309,7 @@
 </file>
 
 <file path=word/header1.xml><?xml version="1.0" encoding="utf-8"?>
-<w:hdr xmlns:wpc="http://schemas.microsoft.com/office/word/2010/wordprocessingCanvas" xmlns:mc="http://schemas.openxmlformats.org/markup-compatibility/2006" xmlns:o="urn:schemas-microsoft-com:office:office" xmlns:r="http://schemas.openxmlformats.org/officeDocument/2006/relationships" xmlns:m="http://schemas.openxmlformats.org/officeDocument/2006/math" xmlns:v="urn:schemas-microsoft-com:vml" xmlns:wp14="http://schemas.microsoft.com/office/word/2010/wordprocessingDrawing" xmlns:wp="http://schemas.openxmlformats.org/drawingml/2006/wordprocessingDrawing" xmlns:w10="urn:schemas-microsoft-com:office:word" xmlns:w="http://schemas.openxmlformats.org/wordprocessingml/2006/main" xmlns:w14="http://schemas.microsoft.com/office/word/2010/wordml" xmlns:wpg="http://schemas.microsoft.com/office/word/2010/wordprocessingGroup" xmlns:wpi="http://schemas.microsoft.com/office/word/2010/wordprocessingInk" xmlns:wne="http://schemas.microsoft.com/office/word/2006/wordml" xmlns:wps="http://schemas.microsoft.com/office/word/2010/wordprocessingShape" mc:Ignorable="w14 wp14">
+<w:hdr xmlns:wpc="http://schemas.microsoft.com/office/word/2010/wordprocessingCanvas" xmlns:mc="http://schemas.openxmlformats.org/markup-compatibility/2006" xmlns:o="urn:schemas-microsoft-com:office:office" xmlns:r="http://schemas.openxmlformats.org/officeDocument/2006/relationships" xmlns:m="http://schemas.openxmlformats.org/officeDocument/2006/math" xmlns:v="urn:schemas-microsoft-com:vml" xmlns:wp14="http://schemas.microsoft.com/office/word/2010/wordprocessingDrawing" xmlns:wp="http://schemas.openxmlformats.org/drawingml/2006/wordprocessingDrawing" xmlns:w10="urn:schemas-microsoft-com:office:word" xmlns:w="http://schemas.openxmlformats.org/wordprocessingml/2006/main" xmlns:w14="http://schemas.microsoft.com/office/word/2010/wordml" xmlns:w15="http://schemas.microsoft.com/office/word/2012/wordml" xmlns:wpg="http://schemas.microsoft.com/office/word/2010/wordprocessingGroup" xmlns:wpi="http://schemas.microsoft.com/office/word/2010/wordprocessingInk" xmlns:wne="http://schemas.microsoft.com/office/word/2006/wordml" xmlns:wps="http://schemas.microsoft.com/office/word/2010/wordprocessingShape" mc:Ignorable="w14 w15 wp14">
   <w:p>
     <w:pPr>
       <w:pStyle w:val="Header"/>
@@ -4420,7 +6319,7 @@
 </file>
 
 <file path=word/header2.xml><?xml version="1.0" encoding="utf-8"?>
-<w:hdr xmlns:wpc="http://schemas.microsoft.com/office/word/2010/wordprocessingCanvas" xmlns:mc="http://schemas.openxmlformats.org/markup-compatibility/2006" xmlns:o="urn:schemas-microsoft-com:office:office" xmlns:r="http://schemas.openxmlformats.org/officeDocument/2006/relationships" xmlns:m="http://schemas.openxmlformats.org/officeDocument/2006/math" xmlns:v="urn:schemas-microsoft-com:vml" xmlns:wp14="http://schemas.microsoft.com/office/word/2010/wordprocessingDrawing" xmlns:wp="http://schemas.openxmlformats.org/drawingml/2006/wordprocessingDrawing" xmlns:w10="urn:schemas-microsoft-com:office:word" xmlns:w="http://schemas.openxmlformats.org/wordprocessingml/2006/main" xmlns:w14="http://schemas.microsoft.com/office/word/2010/wordml" xmlns:wpg="http://schemas.microsoft.com/office/word/2010/wordprocessingGroup" xmlns:wpi="http://schemas.microsoft.com/office/word/2010/wordprocessingInk" xmlns:wne="http://schemas.microsoft.com/office/word/2006/wordml" xmlns:wps="http://schemas.microsoft.com/office/word/2010/wordprocessingShape" mc:Ignorable="w14 wp14">
+<w:hdr xmlns:wpc="http://schemas.microsoft.com/office/word/2010/wordprocessingCanvas" xmlns:mc="http://schemas.openxmlformats.org/markup-compatibility/2006" xmlns:o="urn:schemas-microsoft-com:office:office" xmlns:r="http://schemas.openxmlformats.org/officeDocument/2006/relationships" xmlns:m="http://schemas.openxmlformats.org/officeDocument/2006/math" xmlns:v="urn:schemas-microsoft-com:vml" xmlns:wp14="http://schemas.microsoft.com/office/word/2010/wordprocessingDrawing" xmlns:wp="http://schemas.openxmlformats.org/drawingml/2006/wordprocessingDrawing" xmlns:w10="urn:schemas-microsoft-com:office:word" xmlns:w="http://schemas.openxmlformats.org/wordprocessingml/2006/main" xmlns:w14="http://schemas.microsoft.com/office/word/2010/wordml" xmlns:w15="http://schemas.microsoft.com/office/word/2012/wordml" xmlns:wpg="http://schemas.microsoft.com/office/word/2010/wordprocessingGroup" xmlns:wpi="http://schemas.microsoft.com/office/word/2010/wordprocessingInk" xmlns:wne="http://schemas.microsoft.com/office/word/2006/wordml" xmlns:wps="http://schemas.microsoft.com/office/word/2010/wordprocessingShape" mc:Ignorable="w14 w15 wp14">
   <w:p>
     <w:pPr>
       <w:pStyle w:val="Header"/>
@@ -4430,7 +6329,7 @@
 </file>
 
 <file path=word/header3.xml><?xml version="1.0" encoding="utf-8"?>
-<w:hdr xmlns:wpc="http://schemas.microsoft.com/office/word/2010/wordprocessingCanvas" xmlns:mc="http://schemas.openxmlformats.org/markup-compatibility/2006" xmlns:o="urn:schemas-microsoft-com:office:office" xmlns:r="http://schemas.openxmlformats.org/officeDocument/2006/relationships" xmlns:m="http://schemas.openxmlformats.org/officeDocument/2006/math" xmlns:v="urn:schemas-microsoft-com:vml" xmlns:wp14="http://schemas.microsoft.com/office/word/2010/wordprocessingDrawing" xmlns:wp="http://schemas.openxmlformats.org/drawingml/2006/wordprocessingDrawing" xmlns:w10="urn:schemas-microsoft-com:office:word" xmlns:w="http://schemas.openxmlformats.org/wordprocessingml/2006/main" xmlns:w14="http://schemas.microsoft.com/office/word/2010/wordml" xmlns:wpg="http://schemas.microsoft.com/office/word/2010/wordprocessingGroup" xmlns:wpi="http://schemas.microsoft.com/office/word/2010/wordprocessingInk" xmlns:wne="http://schemas.microsoft.com/office/word/2006/wordml" xmlns:wps="http://schemas.microsoft.com/office/word/2010/wordprocessingShape" mc:Ignorable="w14 wp14">
+<w:hdr xmlns:wpc="http://schemas.microsoft.com/office/word/2010/wordprocessingCanvas" xmlns:mc="http://schemas.openxmlformats.org/markup-compatibility/2006" xmlns:o="urn:schemas-microsoft-com:office:office" xmlns:r="http://schemas.openxmlformats.org/officeDocument/2006/relationships" xmlns:m="http://schemas.openxmlformats.org/officeDocument/2006/math" xmlns:v="urn:schemas-microsoft-com:vml" xmlns:wp14="http://schemas.microsoft.com/office/word/2010/wordprocessingDrawing" xmlns:wp="http://schemas.openxmlformats.org/drawingml/2006/wordprocessingDrawing" xmlns:w10="urn:schemas-microsoft-com:office:word" xmlns:w="http://schemas.openxmlformats.org/wordprocessingml/2006/main" xmlns:w14="http://schemas.microsoft.com/office/word/2010/wordml" xmlns:w15="http://schemas.microsoft.com/office/word/2012/wordml" xmlns:wpg="http://schemas.microsoft.com/office/word/2010/wordprocessingGroup" xmlns:wpi="http://schemas.microsoft.com/office/word/2010/wordprocessingInk" xmlns:wne="http://schemas.microsoft.com/office/word/2006/wordml" xmlns:wps="http://schemas.microsoft.com/office/word/2010/wordprocessingShape" mc:Ignorable="w14 w15 wp14">
   <w:p>
     <w:pPr>
       <w:pStyle w:val="Header"/>
@@ -4440,7 +6339,7 @@
 </file>
 
 <file path=word/numbering.xml><?xml version="1.0" encoding="utf-8"?>
-<w:numbering xmlns:wpc="http://schemas.microsoft.com/office/word/2010/wordprocessingCanvas" xmlns:mc="http://schemas.openxmlformats.org/markup-compatibility/2006" xmlns:o="urn:schemas-microsoft-com:office:office" xmlns:r="http://schemas.openxmlformats.org/officeDocument/2006/relationships" xmlns:m="http://schemas.openxmlformats.org/officeDocument/2006/math" xmlns:v="urn:schemas-microsoft-com:vml" xmlns:wp14="http://schemas.microsoft.com/office/word/2010/wordprocessingDrawing" xmlns:wp="http://schemas.openxmlformats.org/drawingml/2006/wordprocessingDrawing" xmlns:w10="urn:schemas-microsoft-com:office:word" xmlns:w="http://schemas.openxmlformats.org/wordprocessingml/2006/main" xmlns:w14="http://schemas.microsoft.com/office/word/2010/wordml" xmlns:wpg="http://schemas.microsoft.com/office/word/2010/wordprocessingGroup" xmlns:wpi="http://schemas.microsoft.com/office/word/2010/wordprocessingInk" xmlns:wne="http://schemas.microsoft.com/office/word/2006/wordml" xmlns:wps="http://schemas.microsoft.com/office/word/2010/wordprocessingShape" mc:Ignorable="w14 wp14">
+<w:numbering xmlns:wpc="http://schemas.microsoft.com/office/word/2010/wordprocessingCanvas" xmlns:mc="http://schemas.openxmlformats.org/markup-compatibility/2006" xmlns:o="urn:schemas-microsoft-com:office:office" xmlns:r="http://schemas.openxmlformats.org/officeDocument/2006/relationships" xmlns:m="http://schemas.openxmlformats.org/officeDocument/2006/math" xmlns:v="urn:schemas-microsoft-com:vml" xmlns:wp14="http://schemas.microsoft.com/office/word/2010/wordprocessingDrawing" xmlns:wp="http://schemas.openxmlformats.org/drawingml/2006/wordprocessingDrawing" xmlns:w10="urn:schemas-microsoft-com:office:word" xmlns:w="http://schemas.openxmlformats.org/wordprocessingml/2006/main" xmlns:w14="http://schemas.microsoft.com/office/word/2010/wordml" xmlns:w15="http://schemas.microsoft.com/office/word/2012/wordml" xmlns:wpg="http://schemas.microsoft.com/office/word/2010/wordprocessingGroup" xmlns:wpi="http://schemas.microsoft.com/office/word/2010/wordprocessingInk" xmlns:wne="http://schemas.microsoft.com/office/word/2006/wordml" xmlns:wps="http://schemas.microsoft.com/office/word/2010/wordprocessingShape" mc:Ignorable="w14 w15 wp14">
   <w:abstractNum w:abstractNumId="0">
     <w:nsid w:val="00252CE5"/>
     <w:multiLevelType w:val="hybridMultilevel"/>
@@ -13536,7 +15435,7 @@
 </file>
 
 <file path=word/styles.xml><?xml version="1.0" encoding="utf-8"?>
-<w:styles xmlns:mc="http://schemas.openxmlformats.org/markup-compatibility/2006" xmlns:r="http://schemas.openxmlformats.org/officeDocument/2006/relationships" xmlns:w="http://schemas.openxmlformats.org/wordprocessingml/2006/main" xmlns:w14="http://schemas.microsoft.com/office/word/2010/wordml" mc:Ignorable="w14">
+<w:styles xmlns:mc="http://schemas.openxmlformats.org/markup-compatibility/2006" xmlns:r="http://schemas.openxmlformats.org/officeDocument/2006/relationships" xmlns:w="http://schemas.openxmlformats.org/wordprocessingml/2006/main" xmlns:w14="http://schemas.microsoft.com/office/word/2010/wordml" xmlns:w15="http://schemas.microsoft.com/office/word/2012/wordml" mc:Ignorable="w14 w15">
   <w:docDefaults>
     <w:rPrDefault>
       <w:rPr>
@@ -13552,144 +15451,378 @@
       </w:pPr>
     </w:pPrDefault>
   </w:docDefaults>
-  <w:latentStyles w:defLockedState="0" w:defUIPriority="99" w:defSemiHidden="1" w:defUnhideWhenUsed="1" w:defQFormat="0" w:count="267">
-    <w:lsdException w:name="Normal" w:semiHidden="0" w:uiPriority="0" w:unhideWhenUsed="0" w:qFormat="1"/>
-    <w:lsdException w:name="heading 1" w:semiHidden="0" w:uiPriority="0" w:unhideWhenUsed="0" w:qFormat="1"/>
-    <w:lsdException w:name="heading 2" w:uiPriority="9" w:qFormat="1"/>
-    <w:lsdException w:name="heading 3" w:uiPriority="9" w:qFormat="1"/>
-    <w:lsdException w:name="heading 4" w:uiPriority="9" w:qFormat="1"/>
-    <w:lsdException w:name="heading 5" w:uiPriority="9" w:qFormat="1"/>
-    <w:lsdException w:name="heading 6" w:uiPriority="9" w:qFormat="1"/>
-    <w:lsdException w:name="heading 7" w:uiPriority="9" w:qFormat="1"/>
-    <w:lsdException w:name="heading 8" w:uiPriority="9" w:qFormat="1"/>
-    <w:lsdException w:name="heading 9" w:uiPriority="9" w:qFormat="1"/>
-    <w:lsdException w:name="toc 1" w:uiPriority="39"/>
-    <w:lsdException w:name="toc 2" w:uiPriority="39"/>
-    <w:lsdException w:name="toc 3" w:uiPriority="39"/>
-    <w:lsdException w:name="toc 4" w:uiPriority="39"/>
-    <w:lsdException w:name="toc 5" w:uiPriority="39"/>
-    <w:lsdException w:name="toc 6" w:uiPriority="39"/>
-    <w:lsdException w:name="toc 7" w:uiPriority="39"/>
-    <w:lsdException w:name="toc 8" w:uiPriority="39"/>
-    <w:lsdException w:name="toc 9" w:uiPriority="39"/>
-    <w:lsdException w:name="caption" w:uiPriority="35" w:qFormat="1"/>
-    <w:lsdException w:name="Title" w:semiHidden="0" w:uiPriority="10" w:unhideWhenUsed="0" w:qFormat="1"/>
-    <w:lsdException w:name="Default Paragraph Font" w:uiPriority="1"/>
-    <w:lsdException w:name="Subtitle" w:semiHidden="0" w:uiPriority="11" w:unhideWhenUsed="0" w:qFormat="1"/>
-    <w:lsdException w:name="Strong" w:semiHidden="0" w:uiPriority="22" w:unhideWhenUsed="0" w:qFormat="1"/>
-    <w:lsdException w:name="Emphasis" w:semiHidden="0" w:uiPriority="20" w:unhideWhenUsed="0" w:qFormat="1"/>
-    <w:lsdException w:name="Table Grid" w:semiHidden="0" w:uiPriority="59" w:unhideWhenUsed="0"/>
-    <w:lsdException w:name="Placeholder Text" w:unhideWhenUsed="0"/>
-    <w:lsdException w:name="No Spacing" w:semiHidden="0" w:uiPriority="1" w:unhideWhenUsed="0" w:qFormat="1"/>
-    <w:lsdException w:name="Light Shading" w:semiHidden="0" w:uiPriority="60" w:unhideWhenUsed="0"/>
-    <w:lsdException w:name="Light List" w:semiHidden="0" w:uiPriority="61" w:unhideWhenUsed="0"/>
-    <w:lsdException w:name="Light Grid" w:semiHidden="0" w:uiPriority="62" w:unhideWhenUsed="0"/>
-    <w:lsdException w:name="Medium Shading 1" w:semiHidden="0" w:uiPriority="63" w:unhideWhenUsed="0"/>
-    <w:lsdException w:name="Medium Shading 2" w:semiHidden="0" w:uiPriority="64" w:unhideWhenUsed="0"/>
-    <w:lsdException w:name="Medium List 1" w:semiHidden="0" w:uiPriority="65" w:unhideWhenUsed="0"/>
-    <w:lsdException w:name="Medium List 2" w:semiHidden="0" w:uiPriority="66" w:unhideWhenUsed="0"/>
-    <w:lsdException w:name="Medium Grid 1" w:semiHidden="0" w:uiPriority="67" w:unhideWhenUsed="0"/>
-    <w:lsdException w:name="Medium Grid 2" w:semiHidden="0" w:uiPriority="68" w:unhideWhenUsed="0"/>
-    <w:lsdException w:name="Medium Grid 3" w:semiHidden="0" w:uiPriority="69" w:unhideWhenUsed="0"/>
-    <w:lsdException w:name="Dark List" w:semiHidden="0" w:uiPriority="70" w:unhideWhenUsed="0"/>
-    <w:lsdException w:name="Colorful Shading" w:semiHidden="0" w:uiPriority="71" w:unhideWhenUsed="0"/>
-    <w:lsdException w:name="Colorful List" w:semiHidden="0" w:uiPriority="72" w:unhideWhenUsed="0"/>
-    <w:lsdException w:name="Colorful Grid" w:semiHidden="0" w:uiPriority="73" w:unhideWhenUsed="0"/>
-    <w:lsdException w:name="Light Shading Accent 1" w:semiHidden="0" w:uiPriority="60" w:unhideWhenUsed="0"/>
-    <w:lsdException w:name="Light List Accent 1" w:semiHidden="0" w:uiPriority="61" w:unhideWhenUsed="0"/>
-    <w:lsdException w:name="Light Grid Accent 1" w:semiHidden="0" w:uiPriority="62" w:unhideWhenUsed="0"/>
-    <w:lsdException w:name="Medium Shading 1 Accent 1" w:semiHidden="0" w:uiPriority="63" w:unhideWhenUsed="0"/>
-    <w:lsdException w:name="Medium Shading 2 Accent 1" w:semiHidden="0" w:uiPriority="64" w:unhideWhenUsed="0"/>
-    <w:lsdException w:name="Medium List 1 Accent 1" w:semiHidden="0" w:uiPriority="65" w:unhideWhenUsed="0"/>
-    <w:lsdException w:name="Revision" w:unhideWhenUsed="0"/>
-    <w:lsdException w:name="List Paragraph" w:semiHidden="0" w:uiPriority="34" w:unhideWhenUsed="0" w:qFormat="1"/>
-    <w:lsdException w:name="Quote" w:semiHidden="0" w:uiPriority="29" w:unhideWhenUsed="0" w:qFormat="1"/>
-    <w:lsdException w:name="Intense Quote" w:semiHidden="0" w:uiPriority="30" w:unhideWhenUsed="0" w:qFormat="1"/>
-    <w:lsdException w:name="Medium List 2 Accent 1" w:semiHidden="0" w:uiPriority="66" w:unhideWhenUsed="0"/>
-    <w:lsdException w:name="Medium Grid 1 Accent 1" w:semiHidden="0" w:uiPriority="67" w:unhideWhenUsed="0"/>
-    <w:lsdException w:name="Medium Grid 2 Accent 1" w:semiHidden="0" w:uiPriority="68" w:unhideWhenUsed="0"/>
-    <w:lsdException w:name="Medium Grid 3 Accent 1" w:semiHidden="0" w:uiPriority="69" w:unhideWhenUsed="0"/>
-    <w:lsdException w:name="Dark List Accent 1" w:semiHidden="0" w:uiPriority="70" w:unhideWhenUsed="0"/>
-    <w:lsdException w:name="Colorful Shading Accent 1" w:semiHidden="0" w:uiPriority="71" w:unhideWhenUsed="0"/>
-    <w:lsdException w:name="Colorful List Accent 1" w:semiHidden="0" w:uiPriority="72" w:unhideWhenUsed="0"/>
-    <w:lsdException w:name="Colorful Grid Accent 1" w:semiHidden="0" w:uiPriority="73" w:unhideWhenUsed="0"/>
-    <w:lsdException w:name="Light Shading Accent 2" w:semiHidden="0" w:uiPriority="60" w:unhideWhenUsed="0"/>
-    <w:lsdException w:name="Light List Accent 2" w:semiHidden="0" w:uiPriority="61" w:unhideWhenUsed="0"/>
-    <w:lsdException w:name="Light Grid Accent 2" w:semiHidden="0" w:uiPriority="62" w:unhideWhenUsed="0"/>
-    <w:lsdException w:name="Medium Shading 1 Accent 2" w:semiHidden="0" w:uiPriority="63" w:unhideWhenUsed="0"/>
-    <w:lsdException w:name="Medium Shading 2 Accent 2" w:semiHidden="0" w:uiPriority="64" w:unhideWhenUsed="0"/>
-    <w:lsdException w:name="Medium List 1 Accent 2" w:semiHidden="0" w:uiPriority="65" w:unhideWhenUsed="0"/>
-    <w:lsdException w:name="Medium List 2 Accent 2" w:semiHidden="0" w:uiPriority="66" w:unhideWhenUsed="0"/>
-    <w:lsdException w:name="Medium Grid 1 Accent 2" w:semiHidden="0" w:uiPriority="67" w:unhideWhenUsed="0"/>
-    <w:lsdException w:name="Medium Grid 2 Accent 2" w:semiHidden="0" w:uiPriority="68" w:unhideWhenUsed="0"/>
-    <w:lsdException w:name="Medium Grid 3 Accent 2" w:semiHidden="0" w:uiPriority="69" w:unhideWhenUsed="0"/>
-    <w:lsdException w:name="Dark List Accent 2" w:semiHidden="0" w:uiPriority="70" w:unhideWhenUsed="0"/>
-    <w:lsdException w:name="Colorful Shading Accent 2" w:semiHidden="0" w:uiPriority="71" w:unhideWhenUsed="0"/>
-    <w:lsdException w:name="Colorful List Accent 2" w:semiHidden="0" w:uiPriority="72" w:unhideWhenUsed="0"/>
-    <w:lsdException w:name="Colorful Grid Accent 2" w:semiHidden="0" w:uiPriority="73" w:unhideWhenUsed="0"/>
-    <w:lsdException w:name="Light Shading Accent 3" w:semiHidden="0" w:uiPriority="60" w:unhideWhenUsed="0"/>
-    <w:lsdException w:name="Light List Accent 3" w:semiHidden="0" w:uiPriority="61" w:unhideWhenUsed="0"/>
-    <w:lsdException w:name="Light Grid Accent 3" w:semiHidden="0" w:uiPriority="62" w:unhideWhenUsed="0"/>
-    <w:lsdException w:name="Medium Shading 1 Accent 3" w:semiHidden="0" w:uiPriority="63" w:unhideWhenUsed="0"/>
-    <w:lsdException w:name="Medium Shading 2 Accent 3" w:semiHidden="0" w:uiPriority="64" w:unhideWhenUsed="0"/>
-    <w:lsdException w:name="Medium List 1 Accent 3" w:semiHidden="0" w:uiPriority="65" w:unhideWhenUsed="0"/>
-    <w:lsdException w:name="Medium List 2 Accent 3" w:semiHidden="0" w:uiPriority="66" w:unhideWhenUsed="0"/>
-    <w:lsdException w:name="Medium Grid 1 Accent 3" w:semiHidden="0" w:uiPriority="67" w:unhideWhenUsed="0"/>
-    <w:lsdException w:name="Medium Grid 2 Accent 3" w:semiHidden="0" w:uiPriority="68" w:unhideWhenUsed="0"/>
-    <w:lsdException w:name="Medium Grid 3 Accent 3" w:semiHidden="0" w:uiPriority="69" w:unhideWhenUsed="0"/>
-    <w:lsdException w:name="Dark List Accent 3" w:semiHidden="0" w:uiPriority="70" w:unhideWhenUsed="0"/>
-    <w:lsdException w:name="Colorful Shading Accent 3" w:semiHidden="0" w:uiPriority="71" w:unhideWhenUsed="0"/>
-    <w:lsdException w:name="Colorful List Accent 3" w:semiHidden="0" w:uiPriority="72" w:unhideWhenUsed="0"/>
-    <w:lsdException w:name="Colorful Grid Accent 3" w:semiHidden="0" w:uiPriority="73" w:unhideWhenUsed="0"/>
-    <w:lsdException w:name="Light Shading Accent 4" w:semiHidden="0" w:uiPriority="60" w:unhideWhenUsed="0"/>
-    <w:lsdException w:name="Light List Accent 4" w:semiHidden="0" w:uiPriority="61" w:unhideWhenUsed="0"/>
-    <w:lsdException w:name="Light Grid Accent 4" w:semiHidden="0" w:uiPriority="62" w:unhideWhenUsed="0"/>
-    <w:lsdException w:name="Medium Shading 1 Accent 4" w:semiHidden="0" w:uiPriority="63" w:unhideWhenUsed="0"/>
-    <w:lsdException w:name="Medium Shading 2 Accent 4" w:semiHidden="0" w:uiPriority="64" w:unhideWhenUsed="0"/>
-    <w:lsdException w:name="Medium List 1 Accent 4" w:semiHidden="0" w:uiPriority="65" w:unhideWhenUsed="0"/>
-    <w:lsdException w:name="Medium List 2 Accent 4" w:semiHidden="0" w:uiPriority="66" w:unhideWhenUsed="0"/>
-    <w:lsdException w:name="Medium Grid 1 Accent 4" w:semiHidden="0" w:uiPriority="67" w:unhideWhenUsed="0"/>
-    <w:lsdException w:name="Medium Grid 2 Accent 4" w:semiHidden="0" w:uiPriority="68" w:unhideWhenUsed="0"/>
-    <w:lsdException w:name="Medium Grid 3 Accent 4" w:semiHidden="0" w:uiPriority="69" w:unhideWhenUsed="0"/>
-    <w:lsdException w:name="Dark List Accent 4" w:semiHidden="0" w:uiPriority="70" w:unhideWhenUsed="0"/>
-    <w:lsdException w:name="Colorful Shading Accent 4" w:semiHidden="0" w:uiPriority="71" w:unhideWhenUsed="0"/>
-    <w:lsdException w:name="Colorful List Accent 4" w:semiHidden="0" w:uiPriority="72" w:unhideWhenUsed="0"/>
-    <w:lsdException w:name="Colorful Grid Accent 4" w:semiHidden="0" w:uiPriority="73" w:unhideWhenUsed="0"/>
-    <w:lsdException w:name="Light Shading Accent 5" w:semiHidden="0" w:uiPriority="60" w:unhideWhenUsed="0"/>
-    <w:lsdException w:name="Light List Accent 5" w:semiHidden="0" w:uiPriority="61" w:unhideWhenUsed="0"/>
-    <w:lsdException w:name="Light Grid Accent 5" w:semiHidden="0" w:uiPriority="62" w:unhideWhenUsed="0"/>
-    <w:lsdException w:name="Medium Shading 1 Accent 5" w:semiHidden="0" w:uiPriority="63" w:unhideWhenUsed="0"/>
-    <w:lsdException w:name="Medium Shading 2 Accent 5" w:semiHidden="0" w:uiPriority="64" w:unhideWhenUsed="0"/>
-    <w:lsdException w:name="Medium List 1 Accent 5" w:semiHidden="0" w:uiPriority="65" w:unhideWhenUsed="0"/>
-    <w:lsdException w:name="Medium List 2 Accent 5" w:semiHidden="0" w:uiPriority="66" w:unhideWhenUsed="0"/>
-    <w:lsdException w:name="Medium Grid 1 Accent 5" w:semiHidden="0" w:uiPriority="67" w:unhideWhenUsed="0"/>
-    <w:lsdException w:name="Medium Grid 2 Accent 5" w:semiHidden="0" w:uiPriority="68" w:unhideWhenUsed="0"/>
-    <w:lsdException w:name="Medium Grid 3 Accent 5" w:semiHidden="0" w:uiPriority="69" w:unhideWhenUsed="0"/>
-    <w:lsdException w:name="Dark List Accent 5" w:semiHidden="0" w:uiPriority="70" w:unhideWhenUsed="0"/>
-    <w:lsdException w:name="Colorful Shading Accent 5" w:semiHidden="0" w:uiPriority="71" w:unhideWhenUsed="0"/>
-    <w:lsdException w:name="Colorful List Accent 5" w:semiHidden="0" w:uiPriority="72" w:unhideWhenUsed="0"/>
-    <w:lsdException w:name="Colorful Grid Accent 5" w:semiHidden="0" w:uiPriority="73" w:unhideWhenUsed="0"/>
-    <w:lsdException w:name="Light Shading Accent 6" w:semiHidden="0" w:uiPriority="60" w:unhideWhenUsed="0"/>
-    <w:lsdException w:name="Light List Accent 6" w:semiHidden="0" w:uiPriority="61" w:unhideWhenUsed="0"/>
-    <w:lsdException w:name="Light Grid Accent 6" w:semiHidden="0" w:uiPriority="62" w:unhideWhenUsed="0"/>
-    <w:lsdException w:name="Medium Shading 1 Accent 6" w:semiHidden="0" w:uiPriority="63" w:unhideWhenUsed="0"/>
-    <w:lsdException w:name="Medium Shading 2 Accent 6" w:semiHidden="0" w:uiPriority="64" w:unhideWhenUsed="0"/>
-    <w:lsdException w:name="Medium List 1 Accent 6" w:semiHidden="0" w:uiPriority="65" w:unhideWhenUsed="0"/>
-    <w:lsdException w:name="Medium List 2 Accent 6" w:semiHidden="0" w:uiPriority="66" w:unhideWhenUsed="0"/>
-    <w:lsdException w:name="Medium Grid 1 Accent 6" w:semiHidden="0" w:uiPriority="67" w:unhideWhenUsed="0"/>
-    <w:lsdException w:name="Medium Grid 2 Accent 6" w:semiHidden="0" w:uiPriority="68" w:unhideWhenUsed="0"/>
-    <w:lsdException w:name="Medium Grid 3 Accent 6" w:semiHidden="0" w:uiPriority="69" w:unhideWhenUsed="0"/>
-    <w:lsdException w:name="Dark List Accent 6" w:semiHidden="0" w:uiPriority="70" w:unhideWhenUsed="0"/>
-    <w:lsdException w:name="Colorful Shading Accent 6" w:semiHidden="0" w:uiPriority="71" w:unhideWhenUsed="0"/>
-    <w:lsdException w:name="Colorful List Accent 6" w:semiHidden="0" w:uiPriority="72" w:unhideWhenUsed="0"/>
-    <w:lsdException w:name="Colorful Grid Accent 6" w:semiHidden="0" w:uiPriority="73" w:unhideWhenUsed="0"/>
-    <w:lsdException w:name="Subtle Emphasis" w:semiHidden="0" w:uiPriority="19" w:unhideWhenUsed="0" w:qFormat="1"/>
-    <w:lsdException w:name="Intense Emphasis" w:semiHidden="0" w:uiPriority="21" w:unhideWhenUsed="0" w:qFormat="1"/>
-    <w:lsdException w:name="Subtle Reference" w:semiHidden="0" w:uiPriority="31" w:unhideWhenUsed="0" w:qFormat="1"/>
-    <w:lsdException w:name="Intense Reference" w:semiHidden="0" w:uiPriority="32" w:unhideWhenUsed="0" w:qFormat="1"/>
-    <w:lsdException w:name="Book Title" w:semiHidden="0" w:uiPriority="33" w:unhideWhenUsed="0" w:qFormat="1"/>
-    <w:lsdException w:name="Bibliography" w:uiPriority="37"/>
-    <w:lsdException w:name="TOC Heading" w:uiPriority="39" w:qFormat="1"/>
+  <w:latentStyles w:defLockedState="0" w:defUIPriority="99" w:defSemiHidden="0" w:defUnhideWhenUsed="0" w:defQFormat="0" w:count="371">
+    <w:lsdException w:name="Normal" w:uiPriority="0" w:qFormat="1"/>
+    <w:lsdException w:name="heading 1" w:uiPriority="0" w:qFormat="1"/>
+    <w:lsdException w:name="heading 2" w:semiHidden="1" w:uiPriority="9" w:unhideWhenUsed="1" w:qFormat="1"/>
+    <w:lsdException w:name="heading 3" w:semiHidden="1" w:uiPriority="9" w:unhideWhenUsed="1" w:qFormat="1"/>
+    <w:lsdException w:name="heading 4" w:semiHidden="1" w:uiPriority="9" w:unhideWhenUsed="1" w:qFormat="1"/>
+    <w:lsdException w:name="heading 5" w:semiHidden="1" w:uiPriority="9" w:unhideWhenUsed="1" w:qFormat="1"/>
+    <w:lsdException w:name="heading 6" w:semiHidden="1" w:uiPriority="9" w:unhideWhenUsed="1" w:qFormat="1"/>
+    <w:lsdException w:name="heading 7" w:semiHidden="1" w:uiPriority="9" w:unhideWhenUsed="1" w:qFormat="1"/>
+    <w:lsdException w:name="heading 8" w:semiHidden="1" w:uiPriority="9" w:unhideWhenUsed="1" w:qFormat="1"/>
+    <w:lsdException w:name="heading 9" w:semiHidden="1" w:uiPriority="9" w:unhideWhenUsed="1" w:qFormat="1"/>
+    <w:lsdException w:name="index 1" w:semiHidden="1" w:unhideWhenUsed="1"/>
+    <w:lsdException w:name="index 2" w:semiHidden="1" w:unhideWhenUsed="1"/>
+    <w:lsdException w:name="index 3" w:semiHidden="1" w:unhideWhenUsed="1"/>
+    <w:lsdException w:name="index 4" w:semiHidden="1" w:unhideWhenUsed="1"/>
+    <w:lsdException w:name="index 5" w:semiHidden="1" w:unhideWhenUsed="1"/>
+    <w:lsdException w:name="index 6" w:semiHidden="1" w:unhideWhenUsed="1"/>
+    <w:lsdException w:name="index 7" w:semiHidden="1" w:unhideWhenUsed="1"/>
+    <w:lsdException w:name="index 8" w:semiHidden="1" w:unhideWhenUsed="1"/>
+    <w:lsdException w:name="index 9" w:semiHidden="1" w:unhideWhenUsed="1"/>
+    <w:lsdException w:name="toc 1" w:semiHidden="1" w:uiPriority="39" w:unhideWhenUsed="1"/>
+    <w:lsdException w:name="toc 2" w:semiHidden="1" w:uiPriority="39" w:unhideWhenUsed="1"/>
+    <w:lsdException w:name="toc 3" w:semiHidden="1" w:uiPriority="39" w:unhideWhenUsed="1"/>
+    <w:lsdException w:name="toc 4" w:semiHidden="1" w:uiPriority="39" w:unhideWhenUsed="1"/>
+    <w:lsdException w:name="toc 5" w:semiHidden="1" w:uiPriority="39" w:unhideWhenUsed="1"/>
+    <w:lsdException w:name="toc 6" w:semiHidden="1" w:uiPriority="39" w:unhideWhenUsed="1"/>
+    <w:lsdException w:name="toc 7" w:semiHidden="1" w:uiPriority="39" w:unhideWhenUsed="1"/>
+    <w:lsdException w:name="toc 8" w:semiHidden="1" w:uiPriority="39" w:unhideWhenUsed="1"/>
+    <w:lsdException w:name="toc 9" w:semiHidden="1" w:uiPriority="39" w:unhideWhenUsed="1"/>
+    <w:lsdException w:name="Normal Indent" w:semiHidden="1" w:unhideWhenUsed="1"/>
+    <w:lsdException w:name="footnote text" w:semiHidden="1" w:unhideWhenUsed="1"/>
+    <w:lsdException w:name="annotation text" w:semiHidden="1" w:unhideWhenUsed="1"/>
+    <w:lsdException w:name="header" w:semiHidden="1" w:unhideWhenUsed="1"/>
+    <w:lsdException w:name="footer" w:semiHidden="1" w:unhideWhenUsed="1"/>
+    <w:lsdException w:name="index heading" w:semiHidden="1" w:unhideWhenUsed="1"/>
+    <w:lsdException w:name="caption" w:semiHidden="1" w:uiPriority="35" w:unhideWhenUsed="1" w:qFormat="1"/>
+    <w:lsdException w:name="table of figures" w:semiHidden="1" w:unhideWhenUsed="1"/>
+    <w:lsdException w:name="envelope address" w:semiHidden="1" w:unhideWhenUsed="1"/>
+    <w:lsdException w:name="envelope return" w:semiHidden="1" w:unhideWhenUsed="1"/>
+    <w:lsdException w:name="footnote reference" w:semiHidden="1" w:unhideWhenUsed="1"/>
+    <w:lsdException w:name="annotation reference" w:semiHidden="1" w:unhideWhenUsed="1"/>
+    <w:lsdException w:name="line number" w:semiHidden="1" w:unhideWhenUsed="1"/>
+    <w:lsdException w:name="page number" w:semiHidden="1" w:unhideWhenUsed="1"/>
+    <w:lsdException w:name="endnote reference" w:semiHidden="1" w:unhideWhenUsed="1"/>
+    <w:lsdException w:name="endnote text" w:semiHidden="1" w:unhideWhenUsed="1"/>
+    <w:lsdException w:name="table of authorities" w:semiHidden="1" w:unhideWhenUsed="1"/>
+    <w:lsdException w:name="macro" w:semiHidden="1" w:unhideWhenUsed="1"/>
+    <w:lsdException w:name="toa heading" w:semiHidden="1" w:unhideWhenUsed="1"/>
+    <w:lsdException w:name="List" w:semiHidden="1" w:unhideWhenUsed="1"/>
+    <w:lsdException w:name="List Bullet" w:semiHidden="1" w:unhideWhenUsed="1"/>
+    <w:lsdException w:name="List Number" w:semiHidden="1" w:unhideWhenUsed="1"/>
+    <w:lsdException w:name="List 2" w:semiHidden="1" w:unhideWhenUsed="1"/>
+    <w:lsdException w:name="List 3" w:semiHidden="1" w:unhideWhenUsed="1"/>
+    <w:lsdException w:name="List 4" w:semiHidden="1" w:unhideWhenUsed="1"/>
+    <w:lsdException w:name="List 5" w:semiHidden="1" w:unhideWhenUsed="1"/>
+    <w:lsdException w:name="List Bullet 2" w:semiHidden="1" w:unhideWhenUsed="1"/>
+    <w:lsdException w:name="List Bullet 3" w:semiHidden="1" w:unhideWhenUsed="1"/>
+    <w:lsdException w:name="List Bullet 4" w:semiHidden="1" w:unhideWhenUsed="1"/>
+    <w:lsdException w:name="List Bullet 5" w:semiHidden="1" w:unhideWhenUsed="1"/>
+    <w:lsdException w:name="List Number 2" w:semiHidden="1" w:unhideWhenUsed="1"/>
+    <w:lsdException w:name="List Number 3" w:semiHidden="1" w:unhideWhenUsed="1"/>
+    <w:lsdException w:name="List Number 4" w:semiHidden="1" w:unhideWhenUsed="1"/>
+    <w:lsdException w:name="List Number 5" w:semiHidden="1" w:unhideWhenUsed="1"/>
+    <w:lsdException w:name="Title" w:uiPriority="10" w:qFormat="1"/>
+    <w:lsdException w:name="Closing" w:semiHidden="1" w:unhideWhenUsed="1"/>
+    <w:lsdException w:name="Signature" w:semiHidden="1" w:unhideWhenUsed="1"/>
+    <w:lsdException w:name="Default Paragraph Font" w:semiHidden="1" w:uiPriority="1" w:unhideWhenUsed="1"/>
+    <w:lsdException w:name="Body Text" w:semiHidden="1" w:unhideWhenUsed="1"/>
+    <w:lsdException w:name="Body Text Indent" w:semiHidden="1" w:unhideWhenUsed="1"/>
+    <w:lsdException w:name="List Continue" w:semiHidden="1" w:unhideWhenUsed="1"/>
+    <w:lsdException w:name="List Continue 2" w:semiHidden="1" w:unhideWhenUsed="1"/>
+    <w:lsdException w:name="List Continue 3" w:semiHidden="1" w:unhideWhenUsed="1"/>
+    <w:lsdException w:name="List Continue 4" w:semiHidden="1" w:unhideWhenUsed="1"/>
+    <w:lsdException w:name="List Continue 5" w:semiHidden="1" w:unhideWhenUsed="1"/>
+    <w:lsdException w:name="Message Header" w:semiHidden="1" w:unhideWhenUsed="1"/>
+    <w:lsdException w:name="Subtitle" w:uiPriority="11" w:qFormat="1"/>
+    <w:lsdException w:name="Salutation" w:semiHidden="1" w:unhideWhenUsed="1"/>
+    <w:lsdException w:name="Date" w:semiHidden="1" w:unhideWhenUsed="1"/>
+    <w:lsdException w:name="Body Text First Indent" w:semiHidden="1" w:unhideWhenUsed="1"/>
+    <w:lsdException w:name="Body Text First Indent 2" w:semiHidden="1" w:unhideWhenUsed="1"/>
+    <w:lsdException w:name="Note Heading" w:semiHidden="1" w:unhideWhenUsed="1"/>
+    <w:lsdException w:name="Body Text 2" w:semiHidden="1" w:unhideWhenUsed="1"/>
+    <w:lsdException w:name="Body Text 3" w:semiHidden="1" w:unhideWhenUsed="1"/>
+    <w:lsdException w:name="Body Text Indent 2" w:semiHidden="1" w:unhideWhenUsed="1"/>
+    <w:lsdException w:name="Body Text Indent 3" w:semiHidden="1" w:unhideWhenUsed="1"/>
+    <w:lsdException w:name="Block Text" w:semiHidden="1" w:unhideWhenUsed="1"/>
+    <w:lsdException w:name="Hyperlink" w:semiHidden="1" w:unhideWhenUsed="1"/>
+    <w:lsdException w:name="FollowedHyperlink" w:semiHidden="1" w:unhideWhenUsed="1"/>
+    <w:lsdException w:name="Strong" w:uiPriority="22" w:qFormat="1"/>
+    <w:lsdException w:name="Emphasis" w:uiPriority="20" w:qFormat="1"/>
+    <w:lsdException w:name="Document Map" w:semiHidden="1" w:unhideWhenUsed="1"/>
+    <w:lsdException w:name="Plain Text" w:semiHidden="1" w:unhideWhenUsed="1"/>
+    <w:lsdException w:name="E-mail Signature" w:semiHidden="1" w:unhideWhenUsed="1"/>
+    <w:lsdException w:name="HTML Top of Form" w:semiHidden="1" w:unhideWhenUsed="1"/>
+    <w:lsdException w:name="HTML Bottom of Form" w:semiHidden="1" w:unhideWhenUsed="1"/>
+    <w:lsdException w:name="Normal (Web)" w:semiHidden="1" w:unhideWhenUsed="1"/>
+    <w:lsdException w:name="HTML Acronym" w:semiHidden="1" w:unhideWhenUsed="1"/>
+    <w:lsdException w:name="HTML Address" w:semiHidden="1" w:unhideWhenUsed="1"/>
+    <w:lsdException w:name="HTML Cite" w:semiHidden="1" w:unhideWhenUsed="1"/>
+    <w:lsdException w:name="HTML Code" w:semiHidden="1" w:unhideWhenUsed="1"/>
+    <w:lsdException w:name="HTML Definition" w:semiHidden="1" w:unhideWhenUsed="1"/>
+    <w:lsdException w:name="HTML Keyboard" w:semiHidden="1" w:unhideWhenUsed="1"/>
+    <w:lsdException w:name="HTML Preformatted" w:semiHidden="1" w:unhideWhenUsed="1"/>
+    <w:lsdException w:name="HTML Sample" w:semiHidden="1" w:unhideWhenUsed="1"/>
+    <w:lsdException w:name="HTML Typewriter" w:semiHidden="1" w:unhideWhenUsed="1"/>
+    <w:lsdException w:name="HTML Variable" w:semiHidden="1" w:unhideWhenUsed="1"/>
+    <w:lsdException w:name="Normal Table" w:semiHidden="1" w:unhideWhenUsed="1"/>
+    <w:lsdException w:name="annotation subject" w:semiHidden="1" w:unhideWhenUsed="1"/>
+    <w:lsdException w:name="No List" w:semiHidden="1" w:unhideWhenUsed="1"/>
+    <w:lsdException w:name="Outline List 1" w:semiHidden="1" w:unhideWhenUsed="1"/>
+    <w:lsdException w:name="Outline List 2" w:semiHidden="1" w:unhideWhenUsed="1"/>
+    <w:lsdException w:name="Outline List 3" w:semiHidden="1" w:unhideWhenUsed="1"/>
+    <w:lsdException w:name="Table Simple 1" w:semiHidden="1" w:unhideWhenUsed="1"/>
+    <w:lsdException w:name="Table Simple 2" w:semiHidden="1" w:unhideWhenUsed="1"/>
+    <w:lsdException w:name="Table Simple 3" w:semiHidden="1" w:unhideWhenUsed="1"/>
+    <w:lsdException w:name="Table Classic 1" w:semiHidden="1" w:unhideWhenUsed="1"/>
+    <w:lsdException w:name="Table Classic 2" w:semiHidden="1" w:unhideWhenUsed="1"/>
+    <w:lsdException w:name="Table Classic 3" w:semiHidden="1" w:unhideWhenUsed="1"/>
+    <w:lsdException w:name="Table Classic 4" w:semiHidden="1" w:unhideWhenUsed="1"/>
+    <w:lsdException w:name="Table Colorful 1" w:semiHidden="1" w:unhideWhenUsed="1"/>
+    <w:lsdException w:name="Table Colorful 2" w:semiHidden="1" w:unhideWhenUsed="1"/>
+    <w:lsdException w:name="Table Colorful 3" w:semiHidden="1" w:unhideWhenUsed="1"/>
+    <w:lsdException w:name="Table Columns 1" w:semiHidden="1" w:unhideWhenUsed="1"/>
+    <w:lsdException w:name="Table Columns 2" w:semiHidden="1" w:unhideWhenUsed="1"/>
+    <w:lsdException w:name="Table Columns 3" w:semiHidden="1" w:unhideWhenUsed="1"/>
+    <w:lsdException w:name="Table Columns 4" w:semiHidden="1" w:unhideWhenUsed="1"/>
+    <w:lsdException w:name="Table Columns 5" w:semiHidden="1" w:unhideWhenUsed="1"/>
+    <w:lsdException w:name="Table Grid 1" w:semiHidden="1" w:unhideWhenUsed="1"/>
+    <w:lsdException w:name="Table Grid 2" w:semiHidden="1" w:unhideWhenUsed="1"/>
+    <w:lsdException w:name="Table Grid 3" w:semiHidden="1" w:unhideWhenUsed="1"/>
+    <w:lsdException w:name="Table Grid 4" w:semiHidden="1" w:unhideWhenUsed="1"/>
+    <w:lsdException w:name="Table Grid 5" w:semiHidden="1" w:unhideWhenUsed="1"/>
+    <w:lsdException w:name="Table Grid 6" w:semiHidden="1" w:unhideWhenUsed="1"/>
+    <w:lsdException w:name="Table Grid 7" w:semiHidden="1" w:unhideWhenUsed="1"/>
+    <w:lsdException w:name="Table Grid 8" w:semiHidden="1" w:unhideWhenUsed="1"/>
+    <w:lsdException w:name="Table List 1" w:semiHidden="1" w:unhideWhenUsed="1"/>
+    <w:lsdException w:name="Table List 2" w:semiHidden="1" w:unhideWhenUsed="1"/>
+    <w:lsdException w:name="Table List 3" w:semiHidden="1" w:unhideWhenUsed="1"/>
+    <w:lsdException w:name="Table List 4" w:semiHidden="1" w:unhideWhenUsed="1"/>
+    <w:lsdException w:name="Table List 5" w:semiHidden="1" w:unhideWhenUsed="1"/>
+    <w:lsdException w:name="Table List 6" w:semiHidden="1" w:unhideWhenUsed="1"/>
+    <w:lsdException w:name="Table List 7" w:semiHidden="1" w:unhideWhenUsed="1"/>
+    <w:lsdException w:name="Table List 8" w:semiHidden="1" w:unhideWhenUsed="1"/>
+    <w:lsdException w:name="Table 3D effects 1" w:semiHidden="1" w:unhideWhenUsed="1"/>
+    <w:lsdException w:name="Table 3D effects 2" w:semiHidden="1" w:unhideWhenUsed="1"/>
+    <w:lsdException w:name="Table 3D effects 3" w:semiHidden="1" w:unhideWhenUsed="1"/>
+    <w:lsdException w:name="Table Contemporary" w:semiHidden="1" w:unhideWhenUsed="1"/>
+    <w:lsdException w:name="Table Elegant" w:semiHidden="1" w:unhideWhenUsed="1"/>
+    <w:lsdException w:name="Table Professional" w:semiHidden="1" w:unhideWhenUsed="1"/>
+    <w:lsdException w:name="Table Subtle 1" w:semiHidden="1" w:unhideWhenUsed="1"/>
+    <w:lsdException w:name="Table Subtle 2" w:semiHidden="1" w:unhideWhenUsed="1"/>
+    <w:lsdException w:name="Table Web 1" w:semiHidden="1" w:unhideWhenUsed="1"/>
+    <w:lsdException w:name="Table Web 2" w:semiHidden="1" w:unhideWhenUsed="1"/>
+    <w:lsdException w:name="Table Web 3" w:semiHidden="1" w:unhideWhenUsed="1"/>
+    <w:lsdException w:name="Balloon Text" w:semiHidden="1" w:unhideWhenUsed="1"/>
+    <w:lsdException w:name="Table Grid" w:uiPriority="59"/>
+    <w:lsdException w:name="Table Theme" w:semiHidden="1" w:unhideWhenUsed="1"/>
+    <w:lsdException w:name="Placeholder Text" w:semiHidden="1"/>
+    <w:lsdException w:name="No Spacing" w:uiPriority="1" w:qFormat="1"/>
+    <w:lsdException w:name="Light Shading" w:uiPriority="60"/>
+    <w:lsdException w:name="Light List" w:uiPriority="61"/>
+    <w:lsdException w:name="Light Grid" w:uiPriority="62"/>
+    <w:lsdException w:name="Medium Shading 1" w:uiPriority="63"/>
+    <w:lsdException w:name="Medium Shading 2" w:uiPriority="64"/>
+    <w:lsdException w:name="Medium List 1" w:uiPriority="65"/>
+    <w:lsdException w:name="Medium List 2" w:uiPriority="66"/>
+    <w:lsdException w:name="Medium Grid 1" w:uiPriority="67"/>
+    <w:lsdException w:name="Medium Grid 2" w:uiPriority="68"/>
+    <w:lsdException w:name="Medium Grid 3" w:uiPriority="69"/>
+    <w:lsdException w:name="Dark List" w:uiPriority="70"/>
+    <w:lsdException w:name="Colorful Shading" w:uiPriority="71"/>
+    <w:lsdException w:name="Colorful List" w:uiPriority="72"/>
+    <w:lsdException w:name="Colorful Grid" w:uiPriority="73"/>
+    <w:lsdException w:name="Light Shading Accent 1" w:uiPriority="60"/>
+    <w:lsdException w:name="Light List Accent 1" w:uiPriority="61"/>
+    <w:lsdException w:name="Light Grid Accent 1" w:uiPriority="62"/>
+    <w:lsdException w:name="Medium Shading 1 Accent 1" w:uiPriority="63"/>
+    <w:lsdException w:name="Medium Shading 2 Accent 1" w:uiPriority="64"/>
+    <w:lsdException w:name="Medium List 1 Accent 1" w:uiPriority="65"/>
+    <w:lsdException w:name="Revision" w:semiHidden="1"/>
+    <w:lsdException w:name="List Paragraph" w:uiPriority="34" w:qFormat="1"/>
+    <w:lsdException w:name="Quote" w:uiPriority="29" w:qFormat="1"/>
+    <w:lsdException w:name="Intense Quote" w:uiPriority="30" w:qFormat="1"/>
+    <w:lsdException w:name="Medium List 2 Accent 1" w:uiPriority="66"/>
+    <w:lsdException w:name="Medium Grid 1 Accent 1" w:uiPriority="67"/>
+    <w:lsdException w:name="Medium Grid 2 Accent 1" w:uiPriority="68"/>
+    <w:lsdException w:name="Medium Grid 3 Accent 1" w:uiPriority="69"/>
+    <w:lsdException w:name="Dark List Accent 1" w:uiPriority="70"/>
+    <w:lsdException w:name="Colorful Shading Accent 1" w:uiPriority="71"/>
+    <w:lsdException w:name="Colorful List Accent 1" w:uiPriority="72"/>
+    <w:lsdException w:name="Colorful Grid Accent 1" w:uiPriority="73"/>
+    <w:lsdException w:name="Light Shading Accent 2" w:uiPriority="60"/>
+    <w:lsdException w:name="Light List Accent 2" w:uiPriority="61"/>
+    <w:lsdException w:name="Light Grid Accent 2" w:uiPriority="62"/>
+    <w:lsdException w:name="Medium Shading 1 Accent 2" w:uiPriority="63"/>
+    <w:lsdException w:name="Medium Shading 2 Accent 2" w:uiPriority="64"/>
+    <w:lsdException w:name="Medium List 1 Accent 2" w:uiPriority="65"/>
+    <w:lsdException w:name="Medium List 2 Accent 2" w:uiPriority="66"/>
+    <w:lsdException w:name="Medium Grid 1 Accent 2" w:uiPriority="67"/>
+    <w:lsdException w:name="Medium Grid 2 Accent 2" w:uiPriority="68"/>
+    <w:lsdException w:name="Medium Grid 3 Accent 2" w:uiPriority="69"/>
+    <w:lsdException w:name="Dark List Accent 2" w:uiPriority="70"/>
+    <w:lsdException w:name="Colorful Shading Accent 2" w:uiPriority="71"/>
+    <w:lsdException w:name="Colorful List Accent 2" w:uiPriority="72"/>
+    <w:lsdException w:name="Colorful Grid Accent 2" w:uiPriority="73"/>
+    <w:lsdException w:name="Light Shading Accent 3" w:uiPriority="60"/>
+    <w:lsdException w:name="Light List Accent 3" w:uiPriority="61"/>
+    <w:lsdException w:name="Light Grid Accent 3" w:uiPriority="62"/>
+    <w:lsdException w:name="Medium Shading 1 Accent 3" w:uiPriority="63"/>
+    <w:lsdException w:name="Medium Shading 2 Accent 3" w:uiPriority="64"/>
+    <w:lsdException w:name="Medium List 1 Accent 3" w:uiPriority="65"/>
+    <w:lsdException w:name="Medium List 2 Accent 3" w:uiPriority="66"/>
+    <w:lsdException w:name="Medium Grid 1 Accent 3" w:uiPriority="67"/>
+    <w:lsdException w:name="Medium Grid 2 Accent 3" w:uiPriority="68"/>
+    <w:lsdException w:name="Medium Grid 3 Accent 3" w:uiPriority="69"/>
+    <w:lsdException w:name="Dark List Accent 3" w:uiPriority="70"/>
+    <w:lsdException w:name="Colorful Shading Accent 3" w:uiPriority="71"/>
+    <w:lsdException w:name="Colorful List Accent 3" w:uiPriority="72"/>
+    <w:lsdException w:name="Colorful Grid Accent 3" w:uiPriority="73"/>
+    <w:lsdException w:name="Light Shading Accent 4" w:uiPriority="60"/>
+    <w:lsdException w:name="Light List Accent 4" w:uiPriority="61"/>
+    <w:lsdException w:name="Light Grid Accent 4" w:uiPriority="62"/>
+    <w:lsdException w:name="Medium Shading 1 Accent 4" w:uiPriority="63"/>
+    <w:lsdException w:name="Medium Shading 2 Accent 4" w:uiPriority="64"/>
+    <w:lsdException w:name="Medium List 1 Accent 4" w:uiPriority="65"/>
+    <w:lsdException w:name="Medium List 2 Accent 4" w:uiPriority="66"/>
+    <w:lsdException w:name="Medium Grid 1 Accent 4" w:uiPriority="67"/>
+    <w:lsdException w:name="Medium Grid 2 Accent 4" w:uiPriority="68"/>
+    <w:lsdException w:name="Medium Grid 3 Accent 4" w:uiPriority="69"/>
+    <w:lsdException w:name="Dark List Accent 4" w:uiPriority="70"/>
+    <w:lsdException w:name="Colorful Shading Accent 4" w:uiPriority="71"/>
+    <w:lsdException w:name="Colorful List Accent 4" w:uiPriority="72"/>
+    <w:lsdException w:name="Colorful Grid Accent 4" w:uiPriority="73"/>
+    <w:lsdException w:name="Light Shading Accent 5" w:uiPriority="60"/>
+    <w:lsdException w:name="Light List Accent 5" w:uiPriority="61"/>
+    <w:lsdException w:name="Light Grid Accent 5" w:uiPriority="62"/>
+    <w:lsdException w:name="Medium Shading 1 Accent 5" w:uiPriority="63"/>
+    <w:lsdException w:name="Medium Shading 2 Accent 5" w:uiPriority="64"/>
+    <w:lsdException w:name="Medium List 1 Accent 5" w:uiPriority="65"/>
+    <w:lsdException w:name="Medium List 2 Accent 5" w:uiPriority="66"/>
+    <w:lsdException w:name="Medium Grid 1 Accent 5" w:uiPriority="67"/>
+    <w:lsdException w:name="Medium Grid 2 Accent 5" w:uiPriority="68"/>
+    <w:lsdException w:name="Medium Grid 3 Accent 5" w:uiPriority="69"/>
+    <w:lsdException w:name="Dark List Accent 5" w:uiPriority="70"/>
+    <w:lsdException w:name="Colorful Shading Accent 5" w:uiPriority="71"/>
+    <w:lsdException w:name="Colorful List Accent 5" w:uiPriority="72"/>
+    <w:lsdException w:name="Colorful Grid Accent 5" w:uiPriority="73"/>
+    <w:lsdException w:name="Light Shading Accent 6" w:uiPriority="60"/>
+    <w:lsdException w:name="Light List Accent 6" w:uiPriority="61"/>
+    <w:lsdException w:name="Light Grid Accent 6" w:uiPriority="62"/>
+    <w:lsdException w:name="Medium Shading 1 Accent 6" w:uiPriority="63"/>
+    <w:lsdException w:name="Medium Shading 2 Accent 6" w:uiPriority="64"/>
+    <w:lsdException w:name="Medium List 1 Accent 6" w:uiPriority="65"/>
+    <w:lsdException w:name="Medium List 2 Accent 6" w:uiPriority="66"/>
+    <w:lsdException w:name="Medium Grid 1 Accent 6" w:uiPriority="67"/>
+    <w:lsdException w:name="Medium Grid 2 Accent 6" w:uiPriority="68"/>
+    <w:lsdException w:name="Medium Grid 3 Accent 6" w:uiPriority="69"/>
+    <w:lsdException w:name="Dark List Accent 6" w:uiPriority="70"/>
+    <w:lsdException w:name="Colorful Shading Accent 6" w:uiPriority="71"/>
+    <w:lsdException w:name="Colorful List Accent 6" w:uiPriority="72"/>
+    <w:lsdException w:name="Colorful Grid Accent 6" w:uiPriority="73"/>
+    <w:lsdException w:name="Subtle Emphasis" w:uiPriority="19" w:qFormat="1"/>
+    <w:lsdException w:name="Intense Emphasis" w:uiPriority="21" w:qFormat="1"/>
+    <w:lsdException w:name="Subtle Reference" w:uiPriority="31" w:qFormat="1"/>
+    <w:lsdException w:name="Intense Reference" w:uiPriority="32" w:qFormat="1"/>
+    <w:lsdException w:name="Book Title" w:uiPriority="33" w:qFormat="1"/>
+    <w:lsdException w:name="Bibliography" w:semiHidden="1" w:uiPriority="37" w:unhideWhenUsed="1"/>
+    <w:lsdException w:name="TOC Heading" w:semiHidden="1" w:uiPriority="39" w:unhideWhenUsed="1" w:qFormat="1"/>
+    <w:lsdException w:name="Plain Table 1" w:uiPriority="41"/>
+    <w:lsdException w:name="Plain Table 2" w:uiPriority="42"/>
+    <w:lsdException w:name="Plain Table 3" w:uiPriority="43"/>
+    <w:lsdException w:name="Plain Table 4" w:uiPriority="44"/>
+    <w:lsdException w:name="Plain Table 5" w:uiPriority="45"/>
+    <w:lsdException w:name="Grid Table Light" w:uiPriority="40"/>
+    <w:lsdException w:name="Grid Table 1 Light" w:uiPriority="46"/>
+    <w:lsdException w:name="Grid Table 2" w:uiPriority="47"/>
+    <w:lsdException w:name="Grid Table 3" w:uiPriority="48"/>
+    <w:lsdException w:name="Grid Table 4" w:uiPriority="49"/>
+    <w:lsdException w:name="Grid Table 5 Dark" w:uiPriority="50"/>
+    <w:lsdException w:name="Grid Table 6 Colorful" w:uiPriority="51"/>
+    <w:lsdException w:name="Grid Table 7 Colorful" w:uiPriority="52"/>
+    <w:lsdException w:name="Grid Table 1 Light Accent 1" w:uiPriority="46"/>
+    <w:lsdException w:name="Grid Table 2 Accent 1" w:uiPriority="47"/>
+    <w:lsdException w:name="Grid Table 3 Accent 1" w:uiPriority="48"/>
+    <w:lsdException w:name="Grid Table 4 Accent 1" w:uiPriority="49"/>
+    <w:lsdException w:name="Grid Table 5 Dark Accent 1" w:uiPriority="50"/>
+    <w:lsdException w:name="Grid Table 6 Colorful Accent 1" w:uiPriority="51"/>
+    <w:lsdException w:name="Grid Table 7 Colorful Accent 1" w:uiPriority="52"/>
+    <w:lsdException w:name="Grid Table 1 Light Accent 2" w:uiPriority="46"/>
+    <w:lsdException w:name="Grid Table 2 Accent 2" w:uiPriority="47"/>
+    <w:lsdException w:name="Grid Table 3 Accent 2" w:uiPriority="48"/>
+    <w:lsdException w:name="Grid Table 4 Accent 2" w:uiPriority="49"/>
+    <w:lsdException w:name="Grid Table 5 Dark Accent 2" w:uiPriority="50"/>
+    <w:lsdException w:name="Grid Table 6 Colorful Accent 2" w:uiPriority="51"/>
+    <w:lsdException w:name="Grid Table 7 Colorful Accent 2" w:uiPriority="52"/>
+    <w:lsdException w:name="Grid Table 1 Light Accent 3" w:uiPriority="46"/>
+    <w:lsdException w:name="Grid Table 2 Accent 3" w:uiPriority="47"/>
+    <w:lsdException w:name="Grid Table 3 Accent 3" w:uiPriority="48"/>
+    <w:lsdException w:name="Grid Table 4 Accent 3" w:uiPriority="49"/>
+    <w:lsdException w:name="Grid Table 5 Dark Accent 3" w:uiPriority="50"/>
+    <w:lsdException w:name="Grid Table 6 Colorful Accent 3" w:uiPriority="51"/>
+    <w:lsdException w:name="Grid Table 7 Colorful Accent 3" w:uiPriority="52"/>
+    <w:lsdException w:name="Grid Table 1 Light Accent 4" w:uiPriority="46"/>
+    <w:lsdException w:name="Grid Table 2 Accent 4" w:uiPriority="47"/>
+    <w:lsdException w:name="Grid Table 3 Accent 4" w:uiPriority="48"/>
+    <w:lsdException w:name="Grid Table 4 Accent 4" w:uiPriority="49"/>
+    <w:lsdException w:name="Grid Table 5 Dark Accent 4" w:uiPriority="50"/>
+    <w:lsdException w:name="Grid Table 6 Colorful Accent 4" w:uiPriority="51"/>
+    <w:lsdException w:name="Grid Table 7 Colorful Accent 4" w:uiPriority="52"/>
+    <w:lsdException w:name="Grid Table 1 Light Accent 5" w:uiPriority="46"/>
+    <w:lsdException w:name="Grid Table 2 Accent 5" w:uiPriority="47"/>
+    <w:lsdException w:name="Grid Table 3 Accent 5" w:uiPriority="48"/>
+    <w:lsdException w:name="Grid Table 4 Accent 5" w:uiPriority="49"/>
+    <w:lsdException w:name="Grid Table 5 Dark Accent 5" w:uiPriority="50"/>
+    <w:lsdException w:name="Grid Table 6 Colorful Accent 5" w:uiPriority="51"/>
+    <w:lsdException w:name="Grid Table 7 Colorful Accent 5" w:uiPriority="52"/>
+    <w:lsdException w:name="Grid Table 1 Light Accent 6" w:uiPriority="46"/>
+    <w:lsdException w:name="Grid Table 2 Accent 6" w:uiPriority="47"/>
+    <w:lsdException w:name="Grid Table 3 Accent 6" w:uiPriority="48"/>
+    <w:lsdException w:name="Grid Table 4 Accent 6" w:uiPriority="49"/>
+    <w:lsdException w:name="Grid Table 5 Dark Accent 6" w:uiPriority="50"/>
+    <w:lsdException w:name="Grid Table 6 Colorful Accent 6" w:uiPriority="51"/>
+    <w:lsdException w:name="Grid Table 7 Colorful Accent 6" w:uiPriority="52"/>
+    <w:lsdException w:name="List Table 1 Light" w:uiPriority="46"/>
+    <w:lsdException w:name="List Table 2" w:uiPriority="47"/>
+    <w:lsdException w:name="List Table 3" w:uiPriority="48"/>
+    <w:lsdException w:name="List Table 4" w:uiPriority="49"/>
+    <w:lsdException w:name="List Table 5 Dark" w:uiPriority="50"/>
+    <w:lsdException w:name="List Table 6 Colorful" w:uiPriority="51"/>
+    <w:lsdException w:name="List Table 7 Colorful" w:uiPriority="52"/>
+    <w:lsdException w:name="List Table 1 Light Accent 1" w:uiPriority="46"/>
+    <w:lsdException w:name="List Table 2 Accent 1" w:uiPriority="47"/>
+    <w:lsdException w:name="List Table 3 Accent 1" w:uiPriority="48"/>
+    <w:lsdException w:name="List Table 4 Accent 1" w:uiPriority="49"/>
+    <w:lsdException w:name="List Table 5 Dark Accent 1" w:uiPriority="50"/>
+    <w:lsdException w:name="List Table 6 Colorful Accent 1" w:uiPriority="51"/>
+    <w:lsdException w:name="List Table 7 Colorful Accent 1" w:uiPriority="52"/>
+    <w:lsdException w:name="List Table 1 Light Accent 2" w:uiPriority="46"/>
+    <w:lsdException w:name="List Table 2 Accent 2" w:uiPriority="47"/>
+    <w:lsdException w:name="List Table 3 Accent 2" w:uiPriority="48"/>
+    <w:lsdException w:name="List Table 4 Accent 2" w:uiPriority="49"/>
+    <w:lsdException w:name="List Table 5 Dark Accent 2" w:uiPriority="50"/>
+    <w:lsdException w:name="List Table 6 Colorful Accent 2" w:uiPriority="51"/>
+    <w:lsdException w:name="List Table 7 Colorful Accent 2" w:uiPriority="52"/>
+    <w:lsdException w:name="List Table 1 Light Accent 3" w:uiPriority="46"/>
+    <w:lsdException w:name="List Table 2 Accent 3" w:uiPriority="47"/>
+    <w:lsdException w:name="List Table 3 Accent 3" w:uiPriority="48"/>
+    <w:lsdException w:name="List Table 4 Accent 3" w:uiPriority="49"/>
+    <w:lsdException w:name="List Table 5 Dark Accent 3" w:uiPriority="50"/>
+    <w:lsdException w:name="List Table 6 Colorful Accent 3" w:uiPriority="51"/>
+    <w:lsdException w:name="List Table 7 Colorful Accent 3" w:uiPriority="52"/>
+    <w:lsdException w:name="List Table 1 Light Accent 4" w:uiPriority="46"/>
+    <w:lsdException w:name="List Table 2 Accent 4" w:uiPriority="47"/>
+    <w:lsdException w:name="List Table 3 Accent 4" w:uiPriority="48"/>
+    <w:lsdException w:name="List Table 4 Accent 4" w:uiPriority="49"/>
+    <w:lsdException w:name="List Table 5 Dark Accent 4" w:uiPriority="50"/>
+    <w:lsdException w:name="List Table 6 Colorful Accent 4" w:uiPriority="51"/>
+    <w:lsdException w:name="List Table 7 Colorful Accent 4" w:uiPriority="52"/>
+    <w:lsdException w:name="List Table 1 Light Accent 5" w:uiPriority="46"/>
+    <w:lsdException w:name="List Table 2 Accent 5" w:uiPriority="47"/>
+    <w:lsdException w:name="List Table 3 Accent 5" w:uiPriority="48"/>
+    <w:lsdException w:name="List Table 4 Accent 5" w:uiPriority="49"/>
+    <w:lsdException w:name="List Table 5 Dark Accent 5" w:uiPriority="50"/>
+    <w:lsdException w:name="List Table 6 Colorful Accent 5" w:uiPriority="51"/>
+    <w:lsdException w:name="List Table 7 Colorful Accent 5" w:uiPriority="52"/>
+    <w:lsdException w:name="List Table 1 Light Accent 6" w:uiPriority="46"/>
+    <w:lsdException w:name="List Table 2 Accent 6" w:uiPriority="47"/>
+    <w:lsdException w:name="List Table 3 Accent 6" w:uiPriority="48"/>
+    <w:lsdException w:name="List Table 4 Accent 6" w:uiPriority="49"/>
+    <w:lsdException w:name="List Table 5 Dark Accent 6" w:uiPriority="50"/>
+    <w:lsdException w:name="List Table 6 Colorful Accent 6" w:uiPriority="51"/>
+    <w:lsdException w:name="List Table 7 Colorful Accent 6" w:uiPriority="52"/>
   </w:latentStyles>
   <w:style w:type="paragraph" w:default="1" w:styleId="Normal">
     <w:name w:val="Normal"/>
@@ -15028,196 +17161,6 @@
 </w:styles>
 </file>
 
-<file path=word/stylesWithEffects.xml><?xml version="1.0" encoding="utf-8"?>
-<w:styles xmlns:wpc="http://schemas.microsoft.com/office/word/2010/wordprocessingCanvas" xmlns:mc="http://schemas.openxmlformats.org/markup-compatibility/2006" xmlns:o="urn:schemas-microsoft-com:office:office" xmlns:r="http://schemas.openxmlformats.org/officeDocument/2006/relationships" xmlns:m="http://schemas.openxmlformats.org/officeDocument/2006/math" xmlns:v="urn:schemas-microsoft-com:vml" xmlns:wp14="http://schemas.microsoft.com/office/word/2010/wordprocessingDrawing" xmlns:wp="http://schemas.openxmlformats.org/drawingml/2006/wordprocessingDrawing" xmlns:w10="urn:schemas-microsoft-com:office:word" xmlns:w="http://schemas.openxmlformats.org/wordprocessingml/2006/main" xmlns:w14="http://schemas.microsoft.com/office/word/2010/wordml" xmlns:wpg="http://schemas.microsoft.com/office/word/2010/wordprocessingGroup" xmlns:wpi="http://schemas.microsoft.com/office/word/2010/wordprocessingInk" xmlns:wne="http://schemas.microsoft.com/office/word/2006/wordml" xmlns:wps="http://schemas.microsoft.com/office/word/2010/wordprocessingShape" mc:Ignorable="w14 wp14">
-  <w:docDefaults>
-    <w:rPrDefault>
-      <w:rPr>
-        <w:rFonts w:asciiTheme="minorHAnsi" w:eastAsiaTheme="minorEastAsia" w:hAnsiTheme="minorHAnsi" w:cstheme="minorBidi"/>
-        <w:sz w:val="22"/>
-        <w:szCs w:val="22"/>
-        <w:lang w:val="en-US" w:eastAsia="en-US" w:bidi="ar-SA"/>
-      </w:rPr>
-    </w:rPrDefault>
-    <w:pPrDefault>
-      <w:pPr>
-        <w:spacing w:after="200" w:line="276" w:lineRule="auto"/>
-      </w:pPr>
-    </w:pPrDefault>
-  </w:docDefaults>
-  <w:latentStyles w:defLockedState="0" w:defUIPriority="99" w:defSemiHidden="1" w:defUnhideWhenUsed="1" w:defQFormat="0" w:count="267">
-    <w:lsdException w:name="Normal" w:semiHidden="0" w:uiPriority="0" w:unhideWhenUsed="0" w:qFormat="1"/>
-    <w:lsdException w:name="heading 1" w:semiHidden="0" w:uiPriority="9" w:unhideWhenUsed="0" w:qFormat="1"/>
-    <w:lsdException w:name="heading 2" w:uiPriority="9" w:qFormat="1"/>
-    <w:lsdException w:name="heading 3" w:uiPriority="9" w:qFormat="1"/>
-    <w:lsdException w:name="heading 4" w:uiPriority="9" w:qFormat="1"/>
-    <w:lsdException w:name="heading 5" w:uiPriority="9" w:qFormat="1"/>
-    <w:lsdException w:name="heading 6" w:uiPriority="9" w:qFormat="1"/>
-    <w:lsdException w:name="heading 7" w:uiPriority="9" w:qFormat="1"/>
-    <w:lsdException w:name="heading 8" w:uiPriority="9" w:qFormat="1"/>
-    <w:lsdException w:name="heading 9" w:uiPriority="9" w:qFormat="1"/>
-    <w:lsdException w:name="toc 1" w:uiPriority="39"/>
-    <w:lsdException w:name="toc 2" w:uiPriority="39"/>
-    <w:lsdException w:name="toc 3" w:uiPriority="39"/>
-    <w:lsdException w:name="toc 4" w:uiPriority="39"/>
-    <w:lsdException w:name="toc 5" w:uiPriority="39"/>
-    <w:lsdException w:name="toc 6" w:uiPriority="39"/>
-    <w:lsdException w:name="toc 7" w:uiPriority="39"/>
-    <w:lsdException w:name="toc 8" w:uiPriority="39"/>
-    <w:lsdException w:name="toc 9" w:uiPriority="39"/>
-    <w:lsdException w:name="caption" w:uiPriority="35" w:qFormat="1"/>
-    <w:lsdException w:name="Title" w:semiHidden="0" w:uiPriority="10" w:unhideWhenUsed="0" w:qFormat="1"/>
-    <w:lsdException w:name="Default Paragraph Font" w:uiPriority="1"/>
-    <w:lsdException w:name="Subtitle" w:semiHidden="0" w:uiPriority="11" w:unhideWhenUsed="0" w:qFormat="1"/>
-    <w:lsdException w:name="Strong" w:semiHidden="0" w:uiPriority="22" w:unhideWhenUsed="0" w:qFormat="1"/>
-    <w:lsdException w:name="Emphasis" w:semiHidden="0" w:uiPriority="20" w:unhideWhenUsed="0" w:qFormat="1"/>
-    <w:lsdException w:name="Table Grid" w:semiHidden="0" w:uiPriority="59" w:unhideWhenUsed="0"/>
-    <w:lsdException w:name="Placeholder Text" w:unhideWhenUsed="0"/>
-    <w:lsdException w:name="No Spacing" w:semiHidden="0" w:uiPriority="1" w:unhideWhenUsed="0" w:qFormat="1"/>
-    <w:lsdException w:name="Light Shading" w:semiHidden="0" w:uiPriority="60" w:unhideWhenUsed="0"/>
-    <w:lsdException w:name="Light List" w:semiHidden="0" w:uiPriority="61" w:unhideWhenUsed="0"/>
-    <w:lsdException w:name="Light Grid" w:semiHidden="0" w:uiPriority="62" w:unhideWhenUsed="0"/>
-    <w:lsdException w:name="Medium Shading 1" w:semiHidden="0" w:uiPriority="63" w:unhideWhenUsed="0"/>
-    <w:lsdException w:name="Medium Shading 2" w:semiHidden="0" w:uiPriority="64" w:unhideWhenUsed="0"/>
-    <w:lsdException w:name="Medium List 1" w:semiHidden="0" w:uiPriority="65" w:unhideWhenUsed="0"/>
-    <w:lsdException w:name="Medium List 2" w:semiHidden="0" w:uiPriority="66" w:unhideWhenUsed="0"/>
-    <w:lsdException w:name="Medium Grid 1" w:semiHidden="0" w:uiPriority="67" w:unhideWhenUsed="0"/>
-    <w:lsdException w:name="Medium Grid 2" w:semiHidden="0" w:uiPriority="68" w:unhideWhenUsed="0"/>
-    <w:lsdException w:name="Medium Grid 3" w:semiHidden="0" w:uiPriority="69" w:unhideWhenUsed="0"/>
-    <w:lsdException w:name="Dark List" w:semiHidden="0" w:uiPriority="70" w:unhideWhenUsed="0"/>
-    <w:lsdException w:name="Colorful Shading" w:semiHidden="0" w:uiPriority="71" w:unhideWhenUsed="0"/>
-    <w:lsdException w:name="Colorful List" w:semiHidden="0" w:uiPriority="72" w:unhideWhenUsed="0"/>
-    <w:lsdException w:name="Colorful Grid" w:semiHidden="0" w:uiPriority="73" w:unhideWhenUsed="0"/>
-    <w:lsdException w:name="Light Shading Accent 1" w:semiHidden="0" w:uiPriority="60" w:unhideWhenUsed="0"/>
-    <w:lsdException w:name="Light List Accent 1" w:semiHidden="0" w:uiPriority="61" w:unhideWhenUsed="0"/>
-    <w:lsdException w:name="Light Grid Accent 1" w:semiHidden="0" w:uiPriority="62" w:unhideWhenUsed="0"/>
-    <w:lsdException w:name="Medium Shading 1 Accent 1" w:semiHidden="0" w:uiPriority="63" w:unhideWhenUsed="0"/>
-    <w:lsdException w:name="Medium Shading 2 Accent 1" w:semiHidden="0" w:uiPriority="64" w:unhideWhenUsed="0"/>
-    <w:lsdException w:name="Medium List 1 Accent 1" w:semiHidden="0" w:uiPriority="65" w:unhideWhenUsed="0"/>
-    <w:lsdException w:name="Revision" w:unhideWhenUsed="0"/>
-    <w:lsdException w:name="List Paragraph" w:semiHidden="0" w:uiPriority="34" w:unhideWhenUsed="0" w:qFormat="1"/>
-    <w:lsdException w:name="Quote" w:semiHidden="0" w:uiPriority="29" w:unhideWhenUsed="0" w:qFormat="1"/>
-    <w:lsdException w:name="Intense Quote" w:semiHidden="0" w:uiPriority="30" w:unhideWhenUsed="0" w:qFormat="1"/>
-    <w:lsdException w:name="Medium List 2 Accent 1" w:semiHidden="0" w:uiPriority="66" w:unhideWhenUsed="0"/>
-    <w:lsdException w:name="Medium Grid 1 Accent 1" w:semiHidden="0" w:uiPriority="67" w:unhideWhenUsed="0"/>
-    <w:lsdException w:name="Medium Grid 2 Accent 1" w:semiHidden="0" w:uiPriority="68" w:unhideWhenUsed="0"/>
-    <w:lsdException w:name="Medium Grid 3 Accent 1" w:semiHidden="0" w:uiPriority="69" w:unhideWhenUsed="0"/>
-    <w:lsdException w:name="Dark List Accent 1" w:semiHidden="0" w:uiPriority="70" w:unhideWhenUsed="0"/>
-    <w:lsdException w:name="Colorful Shading Accent 1" w:semiHidden="0" w:uiPriority="71" w:unhideWhenUsed="0"/>
-    <w:lsdException w:name="Colorful List Accent 1" w:semiHidden="0" w:uiPriority="72" w:unhideWhenUsed="0"/>
-    <w:lsdException w:name="Colorful Grid Accent 1" w:semiHidden="0" w:uiPriority="73" w:unhideWhenUsed="0"/>
-    <w:lsdException w:name="Light Shading Accent 2" w:semiHidden="0" w:uiPriority="60" w:unhideWhenUsed="0"/>
-    <w:lsdException w:name="Light List Accent 2" w:semiHidden="0" w:uiPriority="61" w:unhideWhenUsed="0"/>
-    <w:lsdException w:name="Light Grid Accent 2" w:semiHidden="0" w:uiPriority="62" w:unhideWhenUsed="0"/>
-    <w:lsdException w:name="Medium Shading 1 Accent 2" w:semiHidden="0" w:uiPriority="63" w:unhideWhenUsed="0"/>
-    <w:lsdException w:name="Medium Shading 2 Accent 2" w:semiHidden="0" w:uiPriority="64" w:unhideWhenUsed="0"/>
-    <w:lsdException w:name="Medium List 1 Accent 2" w:semiHidden="0" w:uiPriority="65" w:unhideWhenUsed="0"/>
-    <w:lsdException w:name="Medium List 2 Accent 2" w:semiHidden="0" w:uiPriority="66" w:unhideWhenUsed="0"/>
-    <w:lsdException w:name="Medium Grid 1 Accent 2" w:semiHidden="0" w:uiPriority="67" w:unhideWhenUsed="0"/>
-    <w:lsdException w:name="Medium Grid 2 Accent 2" w:semiHidden="0" w:uiPriority="68" w:unhideWhenUsed="0"/>
-    <w:lsdException w:name="Medium Grid 3 Accent 2" w:semiHidden="0" w:uiPriority="69" w:unhideWhenUsed="0"/>
-    <w:lsdException w:name="Dark List Accent 2" w:semiHidden="0" w:uiPriority="70" w:unhideWhenUsed="0"/>
-    <w:lsdException w:name="Colorful Shading Accent 2" w:semiHidden="0" w:uiPriority="71" w:unhideWhenUsed="0"/>
-    <w:lsdException w:name="Colorful List Accent 2" w:semiHidden="0" w:uiPriority="72" w:unhideWhenUsed="0"/>
-    <w:lsdException w:name="Colorful Grid Accent 2" w:semiHidden="0" w:uiPriority="73" w:unhideWhenUsed="0"/>
-    <w:lsdException w:name="Light Shading Accent 3" w:semiHidden="0" w:uiPriority="60" w:unhideWhenUsed="0"/>
-    <w:lsdException w:name="Light List Accent 3" w:semiHidden="0" w:uiPriority="61" w:unhideWhenUsed="0"/>
-    <w:lsdException w:name="Light Grid Accent 3" w:semiHidden="0" w:uiPriority="62" w:unhideWhenUsed="0"/>
-    <w:lsdException w:name="Medium Shading 1 Accent 3" w:semiHidden="0" w:uiPriority="63" w:unhideWhenUsed="0"/>
-    <w:lsdException w:name="Medium Shading 2 Accent 3" w:semiHidden="0" w:uiPriority="64" w:unhideWhenUsed="0"/>
-    <w:lsdException w:name="Medium List 1 Accent 3" w:semiHidden="0" w:uiPriority="65" w:unhideWhenUsed="0"/>
-    <w:lsdException w:name="Medium List 2 Accent 3" w:semiHidden="0" w:uiPriority="66" w:unhideWhenUsed="0"/>
-    <w:lsdException w:name="Medium Grid 1 Accent 3" w:semiHidden="0" w:uiPriority="67" w:unhideWhenUsed="0"/>
-    <w:lsdException w:name="Medium Grid 2 Accent 3" w:semiHidden="0" w:uiPriority="68" w:unhideWhenUsed="0"/>
-    <w:lsdException w:name="Medium Grid 3 Accent 3" w:semiHidden="0" w:uiPriority="69" w:unhideWhenUsed="0"/>
-    <w:lsdException w:name="Dark List Accent 3" w:semiHidden="0" w:uiPriority="70" w:unhideWhenUsed="0"/>
-    <w:lsdException w:name="Colorful Shading Accent 3" w:semiHidden="0" w:uiPriority="71" w:unhideWhenUsed="0"/>
-    <w:lsdException w:name="Colorful List Accent 3" w:semiHidden="0" w:uiPriority="72" w:unhideWhenUsed="0"/>
-    <w:lsdException w:name="Colorful Grid Accent 3" w:semiHidden="0" w:uiPriority="73" w:unhideWhenUsed="0"/>
-    <w:lsdException w:name="Light Shading Accent 4" w:semiHidden="0" w:uiPriority="60" w:unhideWhenUsed="0"/>
-    <w:lsdException w:name="Light List Accent 4" w:semiHidden="0" w:uiPriority="61" w:unhideWhenUsed="0"/>
-    <w:lsdException w:name="Light Grid Accent 4" w:semiHidden="0" w:uiPriority="62" w:unhideWhenUsed="0"/>
-    <w:lsdException w:name="Medium Shading 1 Accent 4" w:semiHidden="0" w:uiPriority="63" w:unhideWhenUsed="0"/>
-    <w:lsdException w:name="Medium Shading 2 Accent 4" w:semiHidden="0" w:uiPriority="64" w:unhideWhenUsed="0"/>
-    <w:lsdException w:name="Medium List 1 Accent 4" w:semiHidden="0" w:uiPriority="65" w:unhideWhenUsed="0"/>
-    <w:lsdException w:name="Medium List 2 Accent 4" w:semiHidden="0" w:uiPriority="66" w:unhideWhenUsed="0"/>
-    <w:lsdException w:name="Medium Grid 1 Accent 4" w:semiHidden="0" w:uiPriority="67" w:unhideWhenUsed="0"/>
-    <w:lsdException w:name="Medium Grid 2 Accent 4" w:semiHidden="0" w:uiPriority="68" w:unhideWhenUsed="0"/>
-    <w:lsdException w:name="Medium Grid 3 Accent 4" w:semiHidden="0" w:uiPriority="69" w:unhideWhenUsed="0"/>
-    <w:lsdException w:name="Dark List Accent 4" w:semiHidden="0" w:uiPriority="70" w:unhideWhenUsed="0"/>
-    <w:lsdException w:name="Colorful Shading Accent 4" w:semiHidden="0" w:uiPriority="71" w:unhideWhenUsed="0"/>
-    <w:lsdException w:name="Colorful List Accent 4" w:semiHidden="0" w:uiPriority="72" w:unhideWhenUsed="0"/>
-    <w:lsdException w:name="Colorful Grid Accent 4" w:semiHidden="0" w:uiPriority="73" w:unhideWhenUsed="0"/>
-    <w:lsdException w:name="Light Shading Accent 5" w:semiHidden="0" w:uiPriority="60" w:unhideWhenUsed="0"/>
-    <w:lsdException w:name="Light List Accent 5" w:semiHidden="0" w:uiPriority="61" w:unhideWhenUsed="0"/>
-    <w:lsdException w:name="Light Grid Accent 5" w:semiHidden="0" w:uiPriority="62" w:unhideWhenUsed="0"/>
-    <w:lsdException w:name="Medium Shading 1 Accent 5" w:semiHidden="0" w:uiPriority="63" w:unhideWhenUsed="0"/>
-    <w:lsdException w:name="Medium Shading 2 Accent 5" w:semiHidden="0" w:uiPriority="64" w:unhideWhenUsed="0"/>
-    <w:lsdException w:name="Medium List 1 Accent 5" w:semiHidden="0" w:uiPriority="65" w:unhideWhenUsed="0"/>
-    <w:lsdException w:name="Medium List 2 Accent 5" w:semiHidden="0" w:uiPriority="66" w:unhideWhenUsed="0"/>
-    <w:lsdException w:name="Medium Grid 1 Accent 5" w:semiHidden="0" w:uiPriority="67" w:unhideWhenUsed="0"/>
-    <w:lsdException w:name="Medium Grid 2 Accent 5" w:semiHidden="0" w:uiPriority="68" w:unhideWhenUsed="0"/>
-    <w:lsdException w:name="Medium Grid 3 Accent 5" w:semiHidden="0" w:uiPriority="69" w:unhideWhenUsed="0"/>
-    <w:lsdException w:name="Dark List Accent 5" w:semiHidden="0" w:uiPriority="70" w:unhideWhenUsed="0"/>
-    <w:lsdException w:name="Colorful Shading Accent 5" w:semiHidden="0" w:uiPriority="71" w:unhideWhenUsed="0"/>
-    <w:lsdException w:name="Colorful List Accent 5" w:semiHidden="0" w:uiPriority="72" w:unhideWhenUsed="0"/>
-    <w:lsdException w:name="Colorful Grid Accent 5" w:semiHidden="0" w:uiPriority="73" w:unhideWhenUsed="0"/>
-    <w:lsdException w:name="Light Shading Accent 6" w:semiHidden="0" w:uiPriority="60" w:unhideWhenUsed="0"/>
-    <w:lsdException w:name="Light List Accent 6" w:semiHidden="0" w:uiPriority="61" w:unhideWhenUsed="0"/>
-    <w:lsdException w:name="Light Grid Accent 6" w:semiHidden="0" w:uiPriority="62" w:unhideWhenUsed="0"/>
-    <w:lsdException w:name="Medium Shading 1 Accent 6" w:semiHidden="0" w:uiPriority="63" w:unhideWhenUsed="0"/>
-    <w:lsdException w:name="Medium Shading 2 Accent 6" w:semiHidden="0" w:uiPriority="64" w:unhideWhenUsed="0"/>
-    <w:lsdException w:name="Medium List 1 Accent 6" w:semiHidden="0" w:uiPriority="65" w:unhideWhenUsed="0"/>
-    <w:lsdException w:name="Medium List 2 Accent 6" w:semiHidden="0" w:uiPriority="66" w:unhideWhenUsed="0"/>
-    <w:lsdException w:name="Medium Grid 1 Accent 6" w:semiHidden="0" w:uiPriority="67" w:unhideWhenUsed="0"/>
-    <w:lsdException w:name="Medium Grid 2 Accent 6" w:semiHidden="0" w:uiPriority="68" w:unhideWhenUsed="0"/>
-    <w:lsdException w:name="Medium Grid 3 Accent 6" w:semiHidden="0" w:uiPriority="69" w:unhideWhenUsed="0"/>
-    <w:lsdException w:name="Dark List Accent 6" w:semiHidden="0" w:uiPriority="70" w:unhideWhenUsed="0"/>
-    <w:lsdException w:name="Colorful Shading Accent 6" w:semiHidden="0" w:uiPriority="71" w:unhideWhenUsed="0"/>
-    <w:lsdException w:name="Colorful List Accent 6" w:semiHidden="0" w:uiPriority="72" w:unhideWhenUsed="0"/>
-    <w:lsdException w:name="Colorful Grid Accent 6" w:semiHidden="0" w:uiPriority="73" w:unhideWhenUsed="0"/>
-    <w:lsdException w:name="Subtle Emphasis" w:semiHidden="0" w:uiPriority="19" w:unhideWhenUsed="0" w:qFormat="1"/>
-    <w:lsdException w:name="Intense Emphasis" w:semiHidden="0" w:uiPriority="21" w:unhideWhenUsed="0" w:qFormat="1"/>
-    <w:lsdException w:name="Subtle Reference" w:semiHidden="0" w:uiPriority="31" w:unhideWhenUsed="0" w:qFormat="1"/>
-    <w:lsdException w:name="Intense Reference" w:semiHidden="0" w:uiPriority="32" w:unhideWhenUsed="0" w:qFormat="1"/>
-    <w:lsdException w:name="Book Title" w:semiHidden="0" w:uiPriority="33" w:unhideWhenUsed="0" w:qFormat="1"/>
-    <w:lsdException w:name="Bibliography" w:uiPriority="37"/>
-    <w:lsdException w:name="TOC Heading" w:uiPriority="39" w:qFormat="1"/>
-  </w:latentStyles>
-  <w:style w:type="paragraph" w:default="1" w:styleId="Normal">
-    <w:name w:val="Normal"/>
-    <w:qFormat/>
-  </w:style>
-  <w:style w:type="character" w:default="1" w:styleId="DefaultParagraphFont">
-    <w:name w:val="Default Paragraph Font"/>
-    <w:uiPriority w:val="1"/>
-    <w:semiHidden/>
-    <w:unhideWhenUsed/>
-  </w:style>
-  <w:style w:type="table" w:default="1" w:styleId="TableNormal">
-    <w:name w:val="Normal Table"/>
-    <w:uiPriority w:val="99"/>
-    <w:semiHidden/>
-    <w:unhideWhenUsed/>
-    <w:tblPr>
-      <w:tblInd w:w="0" w:type="dxa"/>
-      <w:tblCellMar>
-        <w:top w:w="0" w:type="dxa"/>
-        <w:left w:w="108" w:type="dxa"/>
-        <w:bottom w:w="0" w:type="dxa"/>
-        <w:right w:w="108" w:type="dxa"/>
-      </w:tblCellMar>
-    </w:tblPr>
-  </w:style>
-  <w:style w:type="numbering" w:default="1" w:styleId="NoList">
-    <w:name w:val="No List"/>
-    <w:uiPriority w:val="99"/>
-    <w:semiHidden/>
-    <w:unhideWhenUsed/>
-  </w:style>
-</w:styles>
-</file>
-
 <file path=word/theme/theme1.xml><?xml version="1.0" encoding="utf-8"?>
 <a:theme xmlns:a="http://schemas.openxmlformats.org/drawingml/2006/main" name="Office Theme">
   <a:themeElements>
@@ -15473,7 +17416,7 @@
   <a:extraClrSchemeLst/>
   <a:extLst>
     <a:ext uri="{05A4C25C-085E-4340-85A3-A5531E510DB2}">
-      <thm15:themeFamily xmlns:thm15="http://schemas.microsoft.com/office/thememl/2012/main" xmlns="" name="Office Theme" id="{62F939B6-93AF-4DB8-9C6B-D6C7DFDC589F}" vid="{4A3C46E8-61CC-4603-A589-7422A47A8E4A}"/>
+      <thm15:themeFamily xmlns:thm15="http://schemas.microsoft.com/office/thememl/2012/main" name="Office Theme" id="{62F939B6-93AF-4DB8-9C6B-D6C7DFDC589F}" vid="{4A3C46E8-61CC-4603-A589-7422A47A8E4A}"/>
     </a:ext>
   </a:extLst>
 </a:theme>
@@ -15798,7 +17741,7 @@
 </file>
 
 <file path=customXml/itemProps1.xml><?xml version="1.0" encoding="utf-8"?>
-<ds:datastoreItem xmlns:ds="http://schemas.openxmlformats.org/officeDocument/2006/customXml" ds:itemID="{8E29F878-BA98-4CE3-985A-4BFC46346B8F}">
+<ds:datastoreItem xmlns:ds="http://schemas.openxmlformats.org/officeDocument/2006/customXml" ds:itemID="{74B11F4C-B5F4-49E0-846F-CB653EF2A7E3}">
   <ds:schemaRefs>
     <ds:schemaRef ds:uri="http://schemas.openxmlformats.org/officeDocument/2006/bibliography"/>
   </ds:schemaRefs>

</xml_diff>